<commit_message>
rename folder 3 to animations; design week 5 files
</commit_message>
<xml_diff>
--- a/unity-05-3dgames/text-intro-to-3d-games.docx
+++ b/unity-05-3dgames/text-intro-to-3d-games.docx
@@ -1,6 +1,6 @@
 
 <file path=word/document.xml><?xml version="1.0" encoding="utf-8"?>
-<w:document xmlns:wpc="http://schemas.microsoft.com/office/word/2010/wordprocessingCanvas" xmlns:mc="http://schemas.openxmlformats.org/markup-compatibility/2006" xmlns:o="urn:schemas-microsoft-com:office:office" xmlns:r="http://schemas.openxmlformats.org/officeDocument/2006/relationships" xmlns:m="http://schemas.openxmlformats.org/officeDocument/2006/math" xmlns:v="urn:schemas-microsoft-com:vml" xmlns:wp14="http://schemas.microsoft.com/office/word/2010/wordprocessingDrawing" xmlns:wp="http://schemas.openxmlformats.org/drawingml/2006/wordprocessingDrawing" xmlns:w10="urn:schemas-microsoft-com:office:word" xmlns:w="http://schemas.openxmlformats.org/wordprocessingml/2006/main" xmlns:w14="http://schemas.microsoft.com/office/word/2010/wordml" xmlns:w15="http://schemas.microsoft.com/office/word/2012/wordml" xmlns:wpg="http://schemas.microsoft.com/office/word/2010/wordprocessingGroup" xmlns:wpi="http://schemas.microsoft.com/office/word/2010/wordprocessingInk" xmlns:wne="http://schemas.microsoft.com/office/word/2006/wordml" xmlns:wps="http://schemas.microsoft.com/office/word/2010/wordprocessingShape" mc:Ignorable="w14 w15 wp14">
+<w:document xmlns:wpc="http://schemas.microsoft.com/office/word/2010/wordprocessingCanvas" xmlns:cx="http://schemas.microsoft.com/office/drawing/2014/chartex" xmlns:cx1="http://schemas.microsoft.com/office/drawing/2015/9/8/chartex" xmlns:cx2="http://schemas.microsoft.com/office/drawing/2015/10/21/chartex" xmlns:cx3="http://schemas.microsoft.com/office/drawing/2016/5/9/chartex" xmlns:cx4="http://schemas.microsoft.com/office/drawing/2016/5/10/chartex" xmlns:cx5="http://schemas.microsoft.com/office/drawing/2016/5/11/chartex" xmlns:cx6="http://schemas.microsoft.com/office/drawing/2016/5/12/chartex" xmlns:cx7="http://schemas.microsoft.com/office/drawing/2016/5/13/chartex" xmlns:cx8="http://schemas.microsoft.com/office/drawing/2016/5/14/chartex" xmlns:mc="http://schemas.openxmlformats.org/markup-compatibility/2006" xmlns:aink="http://schemas.microsoft.com/office/drawing/2016/ink" xmlns:am3d="http://schemas.microsoft.com/office/drawing/2017/model3d" xmlns:o="urn:schemas-microsoft-com:office:office" xmlns:r="http://schemas.openxmlformats.org/officeDocument/2006/relationships" xmlns:m="http://schemas.openxmlformats.org/officeDocument/2006/math" xmlns:v="urn:schemas-microsoft-com:vml" xmlns:wp14="http://schemas.microsoft.com/office/word/2010/wordprocessingDrawing" xmlns:wp="http://schemas.openxmlformats.org/drawingml/2006/wordprocessingDrawing" xmlns:w10="urn:schemas-microsoft-com:office:word" xmlns:w="http://schemas.openxmlformats.org/wordprocessingml/2006/main" xmlns:w14="http://schemas.microsoft.com/office/word/2010/wordml" xmlns:w15="http://schemas.microsoft.com/office/word/2012/wordml" xmlns:w16cid="http://schemas.microsoft.com/office/word/2016/wordml/cid" xmlns:w16se="http://schemas.microsoft.com/office/word/2015/wordml/symex" xmlns:wpg="http://schemas.microsoft.com/office/word/2010/wordprocessingGroup" xmlns:wpi="http://schemas.microsoft.com/office/word/2010/wordprocessingInk" xmlns:wne="http://schemas.microsoft.com/office/word/2006/wordml" xmlns:wps="http://schemas.microsoft.com/office/word/2010/wordprocessingShape" mc:Ignorable="w14 w15 w16se w16cid wp14">
   <w:background w:color="FFFFFF"/>
   <w:body>
     <w:p>
@@ -12,15 +12,13 @@
           <w:rtl/>
         </w:rPr>
       </w:pPr>
-      <w:bookmarkStart w:id="0" w:name="_GoBack"/>
-      <w:bookmarkEnd w:id="0"/>
       <w:r>
         <w:rPr>
           <w:noProof/>
           <w:rtl/>
         </w:rPr>
         <w:drawing>
-          <wp:anchor distT="0" distB="0" distL="114300" distR="114300" simplePos="0" relativeHeight="251660288" behindDoc="1" locked="0" layoutInCell="1" allowOverlap="1" wp14:anchorId="398AD8EB" wp14:editId="1EB09008">
+          <wp:anchor distT="0" distB="0" distL="114300" distR="114300" simplePos="0" relativeHeight="251660288" behindDoc="1" locked="0" layoutInCell="1" allowOverlap="1" wp14:anchorId="178B7663" wp14:editId="5C497198">
             <wp:simplePos x="0" y="0"/>
             <wp:positionH relativeFrom="column">
               <wp:posOffset>4895850</wp:posOffset>
@@ -82,15 +80,15 @@
           <w:rtl/>
         </w:rPr>
       </w:pPr>
-      <w:bookmarkStart w:id="1" w:name="Bookmark"/>
-      <w:bookmarkEnd w:id="1"/>
+      <w:bookmarkStart w:id="0" w:name="Bookmark"/>
+      <w:bookmarkEnd w:id="0"/>
       <w:r>
         <w:rPr>
           <w:noProof/>
           <w:rtl/>
         </w:rPr>
         <w:drawing>
-          <wp:anchor distT="0" distB="0" distL="114300" distR="114300" simplePos="0" relativeHeight="251661312" behindDoc="1" locked="0" layoutInCell="1" allowOverlap="1" wp14:anchorId="26749C1C" wp14:editId="62959C5C">
+          <wp:anchor distT="0" distB="0" distL="114300" distR="114300" simplePos="0" relativeHeight="251661312" behindDoc="1" locked="0" layoutInCell="1" allowOverlap="1" wp14:anchorId="0897AA34" wp14:editId="3D693DBF">
             <wp:simplePos x="0" y="0"/>
             <wp:positionH relativeFrom="margin">
               <wp:posOffset>5601335</wp:posOffset>
@@ -239,6 +237,29 @@
     </w:p>
     <w:p>
       <w:pPr>
+        <w:pStyle w:val="Heading2"/>
+        <w:rPr>
+          <w:color w:val="000000"/>
+        </w:rPr>
+      </w:pPr>
+      <w:r>
+        <w:rPr>
+          <w:rtl/>
+        </w:rPr>
+        <w:t xml:space="preserve">מהו משחק </w:t>
+      </w:r>
+      <w:r>
+        <w:t>2.5D</w:t>
+      </w:r>
+      <w:r>
+        <w:rPr>
+          <w:rtl/>
+        </w:rPr>
+        <w:t>-</w:t>
+      </w:r>
+    </w:p>
+    <w:p>
+      <w:pPr>
         <w:rPr>
           <w:rFonts w:ascii="Arial Narrow" w:hAnsi="Arial Narrow"/>
           <w:b/>
@@ -252,6 +273,62 @@
       <w:r>
         <w:rPr>
           <w:rFonts w:ascii="Arial Narrow" w:hAnsi="Arial Narrow"/>
+          <w:color w:val="000000"/>
+          <w:rtl/>
+        </w:rPr>
+        <w:t>כהקדמה לשלב התכנות התלת מימדי של הקורס, ניצור משחק בסיסי ב</w:t>
+      </w:r>
+      <w:r>
+        <w:rPr>
+          <w:rFonts w:ascii="Arial Narrow" w:hAnsi="Arial Narrow"/>
+          <w:color w:val="000000"/>
+        </w:rPr>
+        <w:t>2.5</w:t>
+      </w:r>
+      <w:r>
+        <w:rPr>
+          <w:rFonts w:ascii="Arial Narrow" w:hAnsi="Arial Narrow"/>
+          <w:color w:val="000000"/>
+          <w:rtl/>
+        </w:rPr>
+        <w:t xml:space="preserve"> מימדים. משחק </w:t>
+      </w:r>
+      <w:r>
+        <w:rPr>
+          <w:rFonts w:ascii="Arial Narrow" w:hAnsi="Arial Narrow"/>
+          <w:color w:val="000000"/>
+        </w:rPr>
+        <w:t>2.5</w:t>
+      </w:r>
+      <w:r>
+        <w:rPr>
+          <w:rFonts w:ascii="Arial Narrow" w:hAnsi="Arial Narrow"/>
+          <w:color w:val="000000"/>
+          <w:rtl/>
+        </w:rPr>
+        <w:t xml:space="preserve"> מימדים הינו משחק המשלב מצד אחד אובייקטים תלת מימדיים ומאידך הוא מוצג כמשחק דו מימדי. </w:t>
+      </w:r>
+      <w:r>
+        <w:rPr>
+          <w:rFonts w:ascii="Arial Narrow" w:hAnsi="Arial Narrow"/>
+          <w:color w:val="000000"/>
+          <w:rtl/>
+        </w:rPr>
+        <w:br/>
+        <w:t xml:space="preserve">דוגמא טובה למשחקים מסוג זה יהיו משחקי לחימה. </w:t>
+      </w:r>
+      <w:r>
+        <w:rPr>
+          <w:rFonts w:ascii="Arial Narrow" w:hAnsi="Arial Narrow"/>
+          <w:color w:val="000000"/>
+          <w:rtl/>
+        </w:rPr>
+        <w:br/>
+        <w:t>כיום הרבה ממשחקי פלטפורמת הדו מימד משלבים בהם אלמנטים של תלת מימד (דוגמא: סדרת המשחקים החדשה של סופר מריו), לכן חשוב לדעת לשלב את שתי הפלטפורמות יחדיו.</w:t>
+      </w:r>
+      <w:r>
+        <w:rPr>
+          <w:rFonts w:ascii="Arial Narrow" w:hAnsi="Arial Narrow"/>
           <w:b/>
           <w:bCs/>
           <w:color w:val="0000CC"/>
@@ -259,535 +336,499 @@
           <w:szCs w:val="28"/>
           <w:rtl/>
         </w:rPr>
-        <w:t xml:space="preserve">מהו משחק </w:t>
-      </w:r>
-      <w:r>
+        <w:br/>
+      </w:r>
+    </w:p>
+    <w:p>
+      <w:pPr>
+        <w:pStyle w:val="Heading2"/>
+      </w:pPr>
+      <w:r>
+        <w:rPr>
+          <w:rtl/>
+        </w:rPr>
+        <w:t xml:space="preserve">תכנון סצנה- </w:t>
+      </w:r>
+    </w:p>
+    <w:p>
+      <w:pPr>
+        <w:rPr>
+          <w:rFonts w:ascii="Arial Narrow" w:hAnsi="Arial Narrow"/>
+          <w:color w:val="000000"/>
+          <w:rtl/>
+        </w:rPr>
+      </w:pPr>
+      <w:r>
+        <w:rPr>
+          <w:rFonts w:ascii="Arial Narrow" w:hAnsi="Arial Narrow"/>
+          <w:color w:val="000000"/>
+          <w:rtl/>
+        </w:rPr>
+        <w:t>במשחקי תלת מימד, השימוש באלמנטים קבועים מראש הנטענים עם הסצנה, נפוץ יותר</w:t>
+      </w:r>
+      <w:r>
+        <w:rPr>
+          <w:rFonts w:ascii="Arial Narrow" w:hAnsi="Arial Narrow"/>
+          <w:color w:val="000000"/>
+        </w:rPr>
+        <w:t xml:space="preserve"> </w:t>
+      </w:r>
+      <w:r>
+        <w:rPr>
+          <w:rFonts w:ascii="Arial Narrow" w:hAnsi="Arial Narrow"/>
+          <w:color w:val="000000"/>
+          <w:rtl/>
+        </w:rPr>
+        <w:t xml:space="preserve">(אלמנטים כאלה יכולים להיות </w:t>
+      </w:r>
+      <w:r>
+        <w:rPr>
+          <w:rFonts w:ascii="Arial Narrow" w:hAnsi="Arial Narrow"/>
+          <w:color w:val="000000"/>
+        </w:rPr>
+        <w:t>Power-up</w:t>
+      </w:r>
+      <w:r>
+        <w:rPr>
+          <w:rFonts w:ascii="Arial Narrow" w:hAnsi="Arial Narrow"/>
+          <w:color w:val="000000"/>
+          <w:rtl/>
+        </w:rPr>
+        <w:t>ים, המשטח שעליו משחקים או המפה עצמה).</w:t>
+      </w:r>
+      <w:r>
+        <w:rPr>
+          <w:rFonts w:ascii="Arial Narrow" w:hAnsi="Arial Narrow"/>
+          <w:color w:val="000000"/>
+          <w:rtl/>
+        </w:rPr>
+        <w:br/>
+        <w:t>לכן חלוקה נכונה ומסודרת יותר של סצנה היא ע"י יצירת אובייקט ריק שמכיל את כל האלמנטים המרכזיים של השלב שאנו רוצים שיהיו קיימים כבר בשעת טעינת הסצנה. לצורך המשחק שאנו רוצים לבנות, נקרא לאלמנט ריק זה “</w:t>
+      </w:r>
+      <w:r>
+        <w:rPr>
+          <w:rFonts w:ascii="Arial Narrow" w:hAnsi="Arial Narrow"/>
+          <w:color w:val="000000"/>
+        </w:rPr>
+        <w:t>Level</w:t>
+      </w:r>
+      <w:r>
+        <w:rPr>
+          <w:rFonts w:ascii="Arial Narrow" w:hAnsi="Arial Narrow"/>
+          <w:color w:val="000000"/>
+          <w:rtl/>
+        </w:rPr>
+        <w:t>”.</w:t>
+      </w:r>
+    </w:p>
+    <w:p>
+      <w:pPr>
+        <w:rPr>
+          <w:rFonts w:ascii="Arial Narrow" w:hAnsi="Arial Narrow"/>
+          <w:color w:val="000000"/>
+        </w:rPr>
+      </w:pPr>
+      <w:r>
+        <w:rPr>
+          <w:rFonts w:ascii="Arial Narrow" w:hAnsi="Arial Narrow"/>
+          <w:color w:val="000000"/>
+        </w:rPr>
+        <w:t>1</w:t>
+      </w:r>
+      <w:r>
+        <w:rPr>
+          <w:rFonts w:ascii="Arial Narrow" w:hAnsi="Arial Narrow"/>
+          <w:color w:val="000000"/>
+          <w:rtl/>
+        </w:rPr>
+        <w:t>.ניצור גם שחקן (</w:t>
+      </w:r>
+      <w:r>
+        <w:rPr>
+          <w:rFonts w:ascii="Arial Narrow" w:hAnsi="Arial Narrow"/>
+          <w:color w:val="000000"/>
+        </w:rPr>
+        <w:t>Player</w:t>
+      </w:r>
+      <w:r>
+        <w:rPr>
+          <w:rFonts w:ascii="Arial Narrow" w:hAnsi="Arial Narrow"/>
+          <w:color w:val="000000"/>
+          <w:rtl/>
+        </w:rPr>
+        <w:t xml:space="preserve">)מאלמנט </w:t>
+      </w:r>
+      <w:r>
+        <w:rPr>
+          <w:rFonts w:ascii="Arial Narrow" w:hAnsi="Arial Narrow"/>
+          <w:color w:val="000000"/>
+        </w:rPr>
+        <w:t>c</w:t>
+      </w:r>
+      <w:r>
+        <w:rPr>
+          <w:rFonts w:ascii="Arial Narrow" w:hAnsi="Arial Narrow"/>
+          <w:color w:val="000000"/>
+        </w:rPr>
+        <w:t>a</w:t>
+      </w:r>
+      <w:r>
+        <w:rPr>
+          <w:rFonts w:ascii="Arial Narrow" w:hAnsi="Arial Narrow"/>
+          <w:color w:val="000000"/>
+        </w:rPr>
+        <w:t>psule</w:t>
+      </w:r>
+      <w:r>
+        <w:rPr>
+          <w:rFonts w:ascii="Arial Narrow" w:hAnsi="Arial Narrow"/>
+          <w:color w:val="000000"/>
+          <w:rtl/>
+        </w:rPr>
+        <w:t xml:space="preserve">, והגדרותיו יהיו כמו שלמדתם בשיעורים הקודמים. אם האלמנט מגיע עם </w:t>
+      </w:r>
+      <w:r>
+        <w:rPr>
+          <w:rFonts w:ascii="Arial Narrow" w:hAnsi="Arial Narrow"/>
+          <w:color w:val="000000"/>
+        </w:rPr>
+        <w:t>RigidBody</w:t>
+      </w:r>
+      <w:r>
+        <w:rPr>
+          <w:rFonts w:ascii="Arial Narrow" w:hAnsi="Arial Narrow"/>
+          <w:color w:val="000000"/>
+          <w:rtl/>
+        </w:rPr>
+        <w:t xml:space="preserve"> הסירו אותו כי אנו הולכים ליצור לשחקן גרביטציה ותזוזה משלנו.</w:t>
+      </w:r>
+      <w:r>
+        <w:rPr>
+          <w:rFonts w:ascii="Arial Narrow" w:hAnsi="Arial Narrow"/>
+          <w:color w:val="000000"/>
+          <w:rtl/>
+        </w:rPr>
+        <w:br/>
+      </w:r>
+      <w:r>
+        <w:rPr>
+          <w:rFonts w:ascii="Arial Narrow" w:hAnsi="Arial Narrow"/>
+          <w:color w:val="000000"/>
+          <w:rtl/>
+        </w:rPr>
+        <w:br/>
+      </w:r>
+      <w:r>
+        <w:rPr>
+          <w:rFonts w:ascii="Arial Narrow" w:hAnsi="Arial Narrow"/>
+          <w:color w:val="000000"/>
+        </w:rPr>
+        <w:t>2</w:t>
+      </w:r>
+      <w:r>
+        <w:rPr>
+          <w:rFonts w:ascii="Arial Narrow" w:hAnsi="Arial Narrow"/>
+          <w:color w:val="000000"/>
+          <w:rtl/>
+        </w:rPr>
+        <w:t>.לפני שנתקדם, נשנה את זווית הראייה שלנו למישורי ה-</w:t>
+      </w:r>
+      <w:r>
+        <w:rPr>
+          <w:rFonts w:ascii="Arial Narrow" w:hAnsi="Arial Narrow"/>
+          <w:color w:val="000000"/>
+        </w:rPr>
+        <w:t>x</w:t>
+      </w:r>
+      <w:r>
+        <w:rPr>
+          <w:rFonts w:ascii="Arial Narrow" w:hAnsi="Arial Narrow"/>
+          <w:color w:val="000000"/>
+          <w:rtl/>
+        </w:rPr>
+        <w:t xml:space="preserve"> וה-</w:t>
+      </w:r>
+      <w:r>
+        <w:rPr>
+          <w:rFonts w:ascii="Arial Narrow" w:hAnsi="Arial Narrow"/>
+          <w:color w:val="000000"/>
+        </w:rPr>
+        <w:t>y</w:t>
+      </w:r>
+      <w:r>
+        <w:rPr>
+          <w:rFonts w:ascii="Arial Narrow" w:hAnsi="Arial Narrow"/>
+          <w:color w:val="000000"/>
+          <w:rtl/>
+        </w:rPr>
+        <w:t>. ומעתה עד סוף המשחק נשמור שכל אובייקט שניצור כולל השחקן יהיה ממוקם ב</w:t>
+      </w:r>
+      <w:r>
+        <w:rPr>
+          <w:rFonts w:ascii="Arial Narrow" w:hAnsi="Arial Narrow"/>
+          <w:color w:val="000000"/>
+        </w:rPr>
+        <w:t>0</w:t>
+      </w:r>
+      <w:r>
+        <w:rPr>
+          <w:rFonts w:ascii="Arial Narrow" w:hAnsi="Arial Narrow"/>
+          <w:color w:val="000000"/>
+          <w:rtl/>
+        </w:rPr>
+        <w:t xml:space="preserve"> על ציר ה-</w:t>
+      </w:r>
+      <w:r>
+        <w:rPr>
+          <w:rFonts w:ascii="Arial Narrow" w:hAnsi="Arial Narrow"/>
+          <w:color w:val="000000"/>
+        </w:rPr>
+        <w:t>z</w:t>
+      </w:r>
+      <w:r>
+        <w:rPr>
+          <w:rFonts w:ascii="Arial Narrow" w:hAnsi="Arial Narrow"/>
+          <w:color w:val="000000"/>
+          <w:rtl/>
+        </w:rPr>
+        <w:t>.</w:t>
+      </w:r>
+      <w:r>
+        <w:rPr>
+          <w:rFonts w:ascii="Arial Narrow" w:hAnsi="Arial Narrow"/>
+          <w:color w:val="000000"/>
+          <w:rtl/>
+        </w:rPr>
+        <w:br/>
+      </w:r>
+    </w:p>
+    <w:p>
+      <w:pPr>
+        <w:rPr>
+          <w:rFonts w:ascii="Arial Narrow" w:hAnsi="Arial Narrow"/>
+          <w:color w:val="000000"/>
+          <w:rtl/>
+        </w:rPr>
+      </w:pPr>
+      <w:r>
+        <w:rPr>
+          <w:rFonts w:ascii="Arial Narrow" w:hAnsi="Arial Narrow"/>
+          <w:color w:val="000000"/>
+        </w:rPr>
+        <w:t>3</w:t>
+      </w:r>
+      <w:r>
+        <w:rPr>
+          <w:rFonts w:ascii="Arial Narrow" w:hAnsi="Arial Narrow"/>
+          <w:color w:val="000000"/>
+          <w:rtl/>
+        </w:rPr>
+        <w:t>.כעת ניצור כמה שטחים או פלטפורמות עליהן יוכל השחקן ללכת.</w:t>
+      </w:r>
+      <w:r>
+        <w:rPr>
+          <w:rFonts w:ascii="Arial Narrow" w:hAnsi="Arial Narrow"/>
+          <w:color w:val="000000"/>
+          <w:rtl/>
+        </w:rPr>
+        <w:br/>
+        <w:t xml:space="preserve">נעשה זאת ע"י יצירת אובייקט </w:t>
+      </w:r>
+      <w:r>
+        <w:rPr>
+          <w:rFonts w:ascii="Arial Narrow" w:hAnsi="Arial Narrow"/>
+          <w:color w:val="000000"/>
+        </w:rPr>
+        <w:t>Cube</w:t>
+      </w:r>
+      <w:r>
+        <w:rPr>
+          <w:rFonts w:ascii="Arial Narrow" w:hAnsi="Arial Narrow"/>
+          <w:color w:val="000000"/>
+          <w:rtl/>
+        </w:rPr>
+        <w:t xml:space="preserve">, ניצור ממנו </w:t>
+      </w:r>
+      <w:r>
+        <w:rPr>
+          <w:rFonts w:ascii="Arial Narrow" w:hAnsi="Arial Narrow"/>
+          <w:color w:val="000000"/>
+        </w:rPr>
+        <w:t>prefab</w:t>
+      </w:r>
+      <w:r>
+        <w:rPr>
+          <w:rFonts w:ascii="Arial Narrow" w:hAnsi="Arial Narrow"/>
+          <w:color w:val="000000"/>
+          <w:rtl/>
+        </w:rPr>
+        <w:t xml:space="preserve"> </w:t>
+      </w:r>
+      <w:r>
+        <w:rPr>
+          <w:rFonts w:ascii="Arial Narrow" w:hAnsi="Arial Narrow" w:hint="cs"/>
+          <w:color w:val="000000"/>
+          <w:rtl/>
+        </w:rPr>
+        <w:t>(ע"י הוספה ל</w:t>
+      </w:r>
+      <w:r>
+        <w:rPr>
+          <w:rFonts w:ascii="Arial Narrow" w:hAnsi="Arial Narrow" w:hint="cs"/>
+          <w:rtl/>
+        </w:rPr>
+        <w:t xml:space="preserve">תיקיית </w:t>
+      </w:r>
+      <w:r>
+        <w:rPr>
+          <w:rFonts w:ascii="Arial Narrow" w:hAnsi="Arial Narrow"/>
+        </w:rPr>
+        <w:t>Prefabs</w:t>
+      </w:r>
+      <w:r>
+        <w:rPr>
+          <w:rFonts w:ascii="Arial Narrow" w:hAnsi="Arial Narrow" w:hint="cs"/>
+          <w:rtl/>
+        </w:rPr>
+        <w:t xml:space="preserve">) </w:t>
+      </w:r>
+      <w:r>
+        <w:rPr>
+          <w:rFonts w:ascii="Arial Narrow" w:hAnsi="Arial Narrow"/>
+          <w:color w:val="000000"/>
+          <w:rtl/>
+        </w:rPr>
+        <w:t>ונחליט על גודל רצוי של הפלטפורמה על ידי כך שנשחק עם ציר ה-</w:t>
+      </w:r>
+      <w:r>
+        <w:rPr>
+          <w:rFonts w:ascii="Arial Narrow" w:hAnsi="Arial Narrow"/>
+          <w:color w:val="000000"/>
+        </w:rPr>
+        <w:t>x</w:t>
+      </w:r>
+      <w:r>
+        <w:rPr>
+          <w:rFonts w:ascii="Arial Narrow" w:hAnsi="Arial Narrow"/>
+          <w:color w:val="000000"/>
+          <w:rtl/>
+        </w:rPr>
+        <w:t xml:space="preserve"> שבתגית ה</w:t>
+      </w:r>
+      <w:r>
+        <w:rPr>
+          <w:rFonts w:ascii="Arial Narrow" w:hAnsi="Arial Narrow"/>
+          <w:color w:val="000000"/>
+        </w:rPr>
+        <w:t>transform</w:t>
+      </w:r>
+      <w:r>
+        <w:rPr>
+          <w:rFonts w:ascii="Arial Narrow" w:hAnsi="Arial Narrow"/>
+          <w:color w:val="000000"/>
+          <w:rtl/>
+        </w:rPr>
+        <w:t xml:space="preserve"> שב</w:t>
+      </w:r>
+      <w:r>
+        <w:rPr>
+          <w:rFonts w:ascii="Arial Narrow" w:hAnsi="Arial Narrow"/>
+          <w:color w:val="000000"/>
+        </w:rPr>
+        <w:t>inspector</w:t>
+      </w:r>
+      <w:r>
+        <w:rPr>
+          <w:rFonts w:ascii="Arial Narrow" w:hAnsi="Arial Narrow"/>
+          <w:color w:val="000000"/>
+          <w:rtl/>
+        </w:rPr>
+        <w:t xml:space="preserve">. </w:t>
+      </w:r>
+      <w:r>
+        <w:rPr>
+          <w:rFonts w:ascii="Arial Narrow" w:hAnsi="Arial Narrow"/>
+          <w:color w:val="000000"/>
+          <w:rtl/>
+        </w:rPr>
+        <w:br/>
+        <w:t>כעת נשכפל את הפלטפורמה שבנינו כ</w:t>
+      </w:r>
+      <w:r>
+        <w:rPr>
+          <w:rFonts w:ascii="Arial Narrow" w:hAnsi="Arial Narrow"/>
+          <w:color w:val="000000"/>
+        </w:rPr>
+        <w:t>5</w:t>
+      </w:r>
+      <w:r>
+        <w:rPr>
+          <w:rFonts w:ascii="Arial Narrow" w:hAnsi="Arial Narrow"/>
+          <w:color w:val="000000"/>
+          <w:rtl/>
+        </w:rPr>
+        <w:t xml:space="preserve"> פעמים.(שימו לב לתת שם לכל האלמנטים ולשמור על הכללים שלמדנו בבניית משחק דו מימדי).</w:t>
+      </w:r>
+    </w:p>
+    <w:p>
+      <w:pPr>
         <w:rPr>
           <w:rFonts w:ascii="Arial Narrow" w:hAnsi="Arial Narrow"/>
           <w:b/>
           <w:bCs/>
-          <w:color w:val="0000CC"/>
-          <w:sz w:val="28"/>
-          <w:szCs w:val="28"/>
-        </w:rPr>
-        <w:t>2.5D</w:t>
-      </w:r>
-      <w:r>
+          <w:color w:val="000000"/>
+        </w:rPr>
+      </w:pPr>
+    </w:p>
+    <w:p>
+      <w:pPr>
         <w:rPr>
           <w:rFonts w:ascii="Arial Narrow" w:hAnsi="Arial Narrow"/>
           <w:b/>
           <w:bCs/>
-          <w:color w:val="0000CC"/>
-          <w:sz w:val="28"/>
-          <w:szCs w:val="28"/>
-          <w:rtl/>
-        </w:rPr>
-        <w:t>-</w:t>
-      </w:r>
-      <w:r>
+          <w:color w:val="000000"/>
+        </w:rPr>
+      </w:pPr>
+    </w:p>
+    <w:p>
+      <w:pPr>
         <w:rPr>
           <w:rFonts w:ascii="Arial Narrow" w:hAnsi="Arial Narrow"/>
           <w:b/>
           <w:bCs/>
-          <w:color w:val="0000CC"/>
-          <w:sz w:val="28"/>
-          <w:szCs w:val="28"/>
-          <w:rtl/>
-        </w:rPr>
-        <w:br/>
-      </w:r>
-      <w:r>
-        <w:rPr>
-          <w:rFonts w:ascii="Arial Narrow" w:hAnsi="Arial Narrow"/>
-          <w:color w:val="000000"/>
-          <w:rtl/>
-        </w:rPr>
-        <w:t>כהקדמה לשלב התכנות התלת מימדי של הקורס, ניצור משחק בסיסי ב</w:t>
-      </w:r>
-      <w:r>
-        <w:rPr>
-          <w:rFonts w:ascii="Arial Narrow" w:hAnsi="Arial Narrow"/>
-          <w:color w:val="000000"/>
-        </w:rPr>
-        <w:t>2.5</w:t>
-      </w:r>
-      <w:r>
-        <w:rPr>
-          <w:rFonts w:ascii="Arial Narrow" w:hAnsi="Arial Narrow"/>
-          <w:color w:val="000000"/>
-          <w:rtl/>
-        </w:rPr>
-        <w:t xml:space="preserve"> מימדים. משחק </w:t>
-      </w:r>
-      <w:r>
-        <w:rPr>
-          <w:rFonts w:ascii="Arial Narrow" w:hAnsi="Arial Narrow"/>
-          <w:color w:val="000000"/>
-        </w:rPr>
-        <w:t>2.5</w:t>
-      </w:r>
-      <w:r>
-        <w:rPr>
-          <w:rFonts w:ascii="Arial Narrow" w:hAnsi="Arial Narrow"/>
-          <w:color w:val="000000"/>
-          <w:rtl/>
-        </w:rPr>
-        <w:t xml:space="preserve"> מימדים הינו משחק המשלב מצד אחד אובייקטים תלת מימדיים ומאידך הוא מוצג כמשחק דו מימדי. </w:t>
-      </w:r>
-      <w:r>
-        <w:rPr>
-          <w:rFonts w:ascii="Arial Narrow" w:hAnsi="Arial Narrow"/>
-          <w:color w:val="000000"/>
-          <w:rtl/>
-        </w:rPr>
-        <w:br/>
-        <w:t xml:space="preserve">דוגמא טובה למשחקים מסוג זה יהיו משחקי לחימה. </w:t>
-      </w:r>
-      <w:r>
-        <w:rPr>
-          <w:rFonts w:ascii="Arial Narrow" w:hAnsi="Arial Narrow"/>
-          <w:color w:val="000000"/>
-          <w:rtl/>
-        </w:rPr>
-        <w:br/>
-        <w:t>כיום הרבה ממשחקי פלטפורמת הדו מימד משלבים בהם אלמנטים של תלת מימד (דוגמא: סדרת המשחקים החדשה של סופר מריו), לכן חשוב לדעת לשלב את שתי הפלטפורמות יחדיו.</w:t>
-      </w:r>
-      <w:r>
+          <w:color w:val="000000"/>
+        </w:rPr>
+      </w:pPr>
+    </w:p>
+    <w:p>
+      <w:pPr>
         <w:rPr>
           <w:rFonts w:ascii="Arial Narrow" w:hAnsi="Arial Narrow"/>
           <w:b/>
           <w:bCs/>
-          <w:color w:val="0000CC"/>
-          <w:sz w:val="28"/>
-          <w:szCs w:val="28"/>
-          <w:rtl/>
-        </w:rPr>
-        <w:br/>
-      </w:r>
-    </w:p>
-    <w:p>
-      <w:pPr>
-        <w:rPr>
-          <w:rFonts w:ascii="Arial Narrow" w:hAnsi="Arial Narrow"/>
-          <w:color w:val="000000"/>
-          <w:rtl/>
-        </w:rPr>
-      </w:pPr>
-      <w:r>
+          <w:color w:val="000000"/>
+        </w:rPr>
+      </w:pPr>
+    </w:p>
+    <w:p>
+      <w:pPr>
         <w:rPr>
           <w:rFonts w:ascii="Arial Narrow" w:hAnsi="Arial Narrow"/>
           <w:b/>
           <w:bCs/>
-          <w:color w:val="0000CC"/>
-          <w:sz w:val="28"/>
-          <w:szCs w:val="28"/>
-          <w:rtl/>
-        </w:rPr>
-        <w:t xml:space="preserve">תכנון סצנה- </w:t>
-      </w:r>
-      <w:r>
+          <w:color w:val="000000"/>
+        </w:rPr>
+      </w:pPr>
+    </w:p>
+    <w:p>
+      <w:pPr>
         <w:rPr>
           <w:rFonts w:ascii="Arial Narrow" w:hAnsi="Arial Narrow"/>
           <w:b/>
           <w:bCs/>
-          <w:color w:val="0000CC"/>
-          <w:sz w:val="28"/>
-          <w:szCs w:val="28"/>
-          <w:rtl/>
-        </w:rPr>
-        <w:br/>
-      </w:r>
-      <w:r>
-        <w:rPr>
-          <w:rFonts w:ascii="Arial Narrow" w:hAnsi="Arial Narrow"/>
-          <w:color w:val="000000"/>
-          <w:rtl/>
-        </w:rPr>
-        <w:t xml:space="preserve">במשחקי תלת מימד, השימוש באלמנטים קבועים מראש הנטענים עם הסצנה, נפוץ יותר(אלמנטים כאלה יכולים להיות </w:t>
-      </w:r>
-      <w:r>
-        <w:rPr>
-          <w:rFonts w:ascii="Arial Narrow" w:hAnsi="Arial Narrow"/>
-          <w:color w:val="000000"/>
-        </w:rPr>
-        <w:t>Power-up</w:t>
-      </w:r>
-      <w:r>
-        <w:rPr>
-          <w:rFonts w:ascii="Arial Narrow" w:hAnsi="Arial Narrow"/>
-          <w:color w:val="000000"/>
-          <w:rtl/>
-        </w:rPr>
-        <w:t>ים, המשטח שעליו משחקים או המפה עצמה).</w:t>
-      </w:r>
-      <w:r>
-        <w:rPr>
-          <w:rFonts w:ascii="Arial Narrow" w:hAnsi="Arial Narrow"/>
-          <w:color w:val="000000"/>
-          <w:rtl/>
-        </w:rPr>
-        <w:br/>
-        <w:t>לכן חלוקה נכונה ומסודרת יותר של סצנה היא ע"י יצירת אובייקט ריק שמכיל את כל האלמנטים המרכזיים של השלב שאנו רוצים שיהיו קיימים כבר בשעת טעינת הסצנה. לצורך המשחק שאנו רוצים לבנות, נקרא לאלמנט ריק זה “</w:t>
-      </w:r>
-      <w:r>
-        <w:rPr>
-          <w:rFonts w:ascii="Arial Narrow" w:hAnsi="Arial Narrow"/>
-          <w:color w:val="000000"/>
-        </w:rPr>
-        <w:t>Level</w:t>
-      </w:r>
-      <w:r>
-        <w:rPr>
-          <w:rFonts w:ascii="Arial Narrow" w:hAnsi="Arial Narrow"/>
-          <w:color w:val="000000"/>
-          <w:rtl/>
-        </w:rPr>
-        <w:t>”.</w:t>
-      </w:r>
-    </w:p>
-    <w:p>
-      <w:pPr>
-        <w:rPr>
-          <w:rFonts w:ascii="Arial Narrow" w:hAnsi="Arial Narrow"/>
-          <w:color w:val="000000"/>
-          <w:rtl/>
-        </w:rPr>
-      </w:pPr>
-    </w:p>
-    <w:p>
-      <w:pPr>
-        <w:rPr>
-          <w:rFonts w:ascii="Arial Narrow" w:hAnsi="Arial Narrow"/>
-          <w:color w:val="000000"/>
-        </w:rPr>
-      </w:pPr>
-      <w:r>
-        <w:rPr>
-          <w:rFonts w:ascii="Arial Narrow" w:hAnsi="Arial Narrow"/>
-          <w:color w:val="000000"/>
-        </w:rPr>
-        <w:t>1</w:t>
-      </w:r>
-      <w:r>
-        <w:rPr>
-          <w:rFonts w:ascii="Arial Narrow" w:hAnsi="Arial Narrow"/>
-          <w:color w:val="000000"/>
-          <w:rtl/>
-        </w:rPr>
-        <w:t>.ניצור גם שחקן (</w:t>
-      </w:r>
-      <w:r>
-        <w:rPr>
-          <w:rFonts w:ascii="Arial Narrow" w:hAnsi="Arial Narrow"/>
-          <w:color w:val="000000"/>
-        </w:rPr>
-        <w:t>Player</w:t>
-      </w:r>
-      <w:r>
-        <w:rPr>
-          <w:rFonts w:ascii="Arial Narrow" w:hAnsi="Arial Narrow"/>
-          <w:color w:val="000000"/>
-          <w:rtl/>
-        </w:rPr>
-        <w:t xml:space="preserve">)מאלמנט </w:t>
-      </w:r>
-      <w:r>
-        <w:rPr>
-          <w:rFonts w:ascii="Arial Narrow" w:hAnsi="Arial Narrow"/>
-          <w:color w:val="000000"/>
-        </w:rPr>
-        <w:t>copsule</w:t>
-      </w:r>
-      <w:r>
-        <w:rPr>
-          <w:rFonts w:ascii="Arial Narrow" w:hAnsi="Arial Narrow"/>
-          <w:color w:val="000000"/>
-          <w:rtl/>
-        </w:rPr>
-        <w:t xml:space="preserve">, והגדרותיו יהיו כמו שלמדתם בשיעורים הקודמים. אם האלמנט מגיע עם </w:t>
-      </w:r>
-      <w:r>
-        <w:rPr>
-          <w:rFonts w:ascii="Arial Narrow" w:hAnsi="Arial Narrow"/>
-          <w:color w:val="000000"/>
-        </w:rPr>
-        <w:t>RigidBody</w:t>
-      </w:r>
-      <w:r>
-        <w:rPr>
-          <w:rFonts w:ascii="Arial Narrow" w:hAnsi="Arial Narrow"/>
-          <w:color w:val="000000"/>
-          <w:rtl/>
-        </w:rPr>
-        <w:t xml:space="preserve"> הסירו אותו כי אנו הולכים ליצור לשחקן גרביטציה ותזוזה משלנו.</w:t>
-      </w:r>
-      <w:r>
-        <w:rPr>
-          <w:rFonts w:ascii="Arial Narrow" w:hAnsi="Arial Narrow"/>
-          <w:color w:val="000000"/>
-          <w:rtl/>
-        </w:rPr>
-        <w:br/>
-      </w:r>
-      <w:r>
-        <w:rPr>
-          <w:rFonts w:ascii="Arial Narrow" w:hAnsi="Arial Narrow"/>
-          <w:color w:val="000000"/>
-          <w:rtl/>
-        </w:rPr>
-        <w:br/>
-      </w:r>
-      <w:r>
-        <w:rPr>
-          <w:rFonts w:ascii="Arial Narrow" w:hAnsi="Arial Narrow"/>
-          <w:color w:val="000000"/>
-        </w:rPr>
-        <w:t>2</w:t>
-      </w:r>
-      <w:r>
-        <w:rPr>
-          <w:rFonts w:ascii="Arial Narrow" w:hAnsi="Arial Narrow"/>
-          <w:color w:val="000000"/>
-          <w:rtl/>
-        </w:rPr>
-        <w:t>.לפני שנתקדם, נשנה את זווית הראייה שלנו למישורי ה-</w:t>
-      </w:r>
-      <w:r>
-        <w:rPr>
-          <w:rFonts w:ascii="Arial Narrow" w:hAnsi="Arial Narrow"/>
-          <w:color w:val="000000"/>
-        </w:rPr>
-        <w:t>x</w:t>
-      </w:r>
-      <w:r>
-        <w:rPr>
-          <w:rFonts w:ascii="Arial Narrow" w:hAnsi="Arial Narrow"/>
-          <w:color w:val="000000"/>
-          <w:rtl/>
-        </w:rPr>
-        <w:t xml:space="preserve"> וה-</w:t>
-      </w:r>
-      <w:r>
-        <w:rPr>
-          <w:rFonts w:ascii="Arial Narrow" w:hAnsi="Arial Narrow"/>
-          <w:color w:val="000000"/>
-        </w:rPr>
-        <w:t>y</w:t>
-      </w:r>
-      <w:r>
-        <w:rPr>
-          <w:rFonts w:ascii="Arial Narrow" w:hAnsi="Arial Narrow"/>
-          <w:color w:val="000000"/>
-          <w:rtl/>
-        </w:rPr>
-        <w:t>. ומעתה עד סוף המשחק נשמור שכל אובייקט שניצור כולל השחקן יהיה ממוקם ב</w:t>
-      </w:r>
-      <w:r>
-        <w:rPr>
-          <w:rFonts w:ascii="Arial Narrow" w:hAnsi="Arial Narrow"/>
-          <w:color w:val="000000"/>
-        </w:rPr>
-        <w:t>0</w:t>
-      </w:r>
-      <w:r>
-        <w:rPr>
-          <w:rFonts w:ascii="Arial Narrow" w:hAnsi="Arial Narrow"/>
-          <w:color w:val="000000"/>
-          <w:rtl/>
-        </w:rPr>
-        <w:t xml:space="preserve"> על ציר ה-</w:t>
-      </w:r>
-      <w:r>
-        <w:rPr>
-          <w:rFonts w:ascii="Arial Narrow" w:hAnsi="Arial Narrow"/>
-          <w:color w:val="000000"/>
-        </w:rPr>
-        <w:t>z</w:t>
-      </w:r>
-      <w:r>
-        <w:rPr>
-          <w:rFonts w:ascii="Arial Narrow" w:hAnsi="Arial Narrow"/>
-          <w:color w:val="000000"/>
-          <w:rtl/>
-        </w:rPr>
-        <w:t>.</w:t>
-      </w:r>
-      <w:r>
-        <w:rPr>
-          <w:rFonts w:ascii="Arial Narrow" w:hAnsi="Arial Narrow"/>
-          <w:color w:val="000000"/>
-          <w:rtl/>
-        </w:rPr>
-        <w:br/>
-      </w:r>
-    </w:p>
-    <w:p>
-      <w:pPr>
-        <w:rPr>
-          <w:rFonts w:ascii="Arial Narrow" w:hAnsi="Arial Narrow"/>
-          <w:color w:val="000000"/>
-          <w:rtl/>
-        </w:rPr>
-      </w:pPr>
-      <w:r>
-        <w:rPr>
-          <w:rFonts w:ascii="Arial Narrow" w:hAnsi="Arial Narrow"/>
-          <w:color w:val="000000"/>
-        </w:rPr>
-        <w:t>3</w:t>
-      </w:r>
-      <w:r>
-        <w:rPr>
-          <w:rFonts w:ascii="Arial Narrow" w:hAnsi="Arial Narrow"/>
-          <w:color w:val="000000"/>
-          <w:rtl/>
-        </w:rPr>
-        <w:t>.כעת ניצור כמה שטחים או פלטפורמות עליהן יוכל השחקן ללכת.</w:t>
-      </w:r>
-      <w:r>
-        <w:rPr>
-          <w:rFonts w:ascii="Arial Narrow" w:hAnsi="Arial Narrow"/>
-          <w:color w:val="000000"/>
-          <w:rtl/>
-        </w:rPr>
-        <w:br/>
-        <w:t xml:space="preserve">נעשה זאת ע"י יצירת אובייקט </w:t>
-      </w:r>
-      <w:r>
-        <w:rPr>
-          <w:rFonts w:ascii="Arial Narrow" w:hAnsi="Arial Narrow"/>
-          <w:color w:val="000000"/>
-        </w:rPr>
-        <w:t>Cube</w:t>
-      </w:r>
-      <w:r>
-        <w:rPr>
-          <w:rFonts w:ascii="Arial Narrow" w:hAnsi="Arial Narrow"/>
-          <w:color w:val="000000"/>
-          <w:rtl/>
-        </w:rPr>
-        <w:t xml:space="preserve">, ניצור ממנו </w:t>
-      </w:r>
-      <w:r>
-        <w:rPr>
-          <w:rFonts w:ascii="Arial Narrow" w:hAnsi="Arial Narrow"/>
-          <w:color w:val="000000"/>
-        </w:rPr>
-        <w:t>prefab</w:t>
-      </w:r>
-      <w:r>
-        <w:rPr>
-          <w:rFonts w:ascii="Arial Narrow" w:hAnsi="Arial Narrow"/>
-          <w:color w:val="000000"/>
-          <w:rtl/>
-        </w:rPr>
-        <w:t xml:space="preserve"> </w:t>
-      </w:r>
-      <w:r>
-        <w:rPr>
-          <w:rFonts w:ascii="Arial Narrow" w:hAnsi="Arial Narrow" w:hint="cs"/>
-          <w:color w:val="000000"/>
-          <w:rtl/>
-        </w:rPr>
-        <w:t>(ע"י הוספה ל</w:t>
-      </w:r>
-      <w:r>
-        <w:rPr>
-          <w:rFonts w:ascii="Arial Narrow" w:hAnsi="Arial Narrow" w:hint="cs"/>
-          <w:rtl/>
-        </w:rPr>
-        <w:t xml:space="preserve">תיקיית </w:t>
-      </w:r>
-      <w:r>
-        <w:rPr>
-          <w:rFonts w:ascii="Arial Narrow" w:hAnsi="Arial Narrow"/>
-        </w:rPr>
-        <w:t>Prefabs</w:t>
-      </w:r>
-      <w:r>
-        <w:rPr>
-          <w:rFonts w:ascii="Arial Narrow" w:hAnsi="Arial Narrow" w:hint="cs"/>
-          <w:rtl/>
-        </w:rPr>
-        <w:t xml:space="preserve">) </w:t>
-      </w:r>
-      <w:r>
-        <w:rPr>
-          <w:rFonts w:ascii="Arial Narrow" w:hAnsi="Arial Narrow"/>
-          <w:color w:val="000000"/>
-          <w:rtl/>
-        </w:rPr>
-        <w:t>ונחליט על גודל רצוי של הפלטפורמה על ידי כך שנשחק עם ציר ה-</w:t>
-      </w:r>
-      <w:r>
-        <w:rPr>
-          <w:rFonts w:ascii="Arial Narrow" w:hAnsi="Arial Narrow"/>
-          <w:color w:val="000000"/>
-        </w:rPr>
-        <w:t>x</w:t>
-      </w:r>
-      <w:r>
-        <w:rPr>
-          <w:rFonts w:ascii="Arial Narrow" w:hAnsi="Arial Narrow"/>
-          <w:color w:val="000000"/>
-          <w:rtl/>
-        </w:rPr>
-        <w:t xml:space="preserve"> שבתגית ה</w:t>
-      </w:r>
-      <w:r>
-        <w:rPr>
-          <w:rFonts w:ascii="Arial Narrow" w:hAnsi="Arial Narrow"/>
-          <w:color w:val="000000"/>
-        </w:rPr>
-        <w:t>transform</w:t>
-      </w:r>
-      <w:r>
-        <w:rPr>
-          <w:rFonts w:ascii="Arial Narrow" w:hAnsi="Arial Narrow"/>
-          <w:color w:val="000000"/>
-          <w:rtl/>
-        </w:rPr>
-        <w:t xml:space="preserve"> שב</w:t>
-      </w:r>
-      <w:r>
-        <w:rPr>
-          <w:rFonts w:ascii="Arial Narrow" w:hAnsi="Arial Narrow"/>
-          <w:color w:val="000000"/>
-        </w:rPr>
-        <w:t>inspector</w:t>
-      </w:r>
-      <w:r>
-        <w:rPr>
-          <w:rFonts w:ascii="Arial Narrow" w:hAnsi="Arial Narrow"/>
-          <w:color w:val="000000"/>
-          <w:rtl/>
-        </w:rPr>
-        <w:t xml:space="preserve">. </w:t>
-      </w:r>
-      <w:r>
-        <w:rPr>
-          <w:rFonts w:ascii="Arial Narrow" w:hAnsi="Arial Narrow"/>
-          <w:color w:val="000000"/>
-          <w:rtl/>
-        </w:rPr>
-        <w:br/>
-        <w:t>כעת נשכפל את הפלטפורמה שבנינו כ</w:t>
-      </w:r>
-      <w:r>
-        <w:rPr>
-          <w:rFonts w:ascii="Arial Narrow" w:hAnsi="Arial Narrow"/>
-          <w:color w:val="000000"/>
-        </w:rPr>
-        <w:t>5</w:t>
-      </w:r>
-      <w:r>
-        <w:rPr>
-          <w:rFonts w:ascii="Arial Narrow" w:hAnsi="Arial Narrow"/>
-          <w:color w:val="000000"/>
-          <w:rtl/>
-        </w:rPr>
-        <w:t xml:space="preserve"> פעמים.(שימו לב לתת שם לכל האלמנטים ולשמור על הכללים שלמדנו בבניית משחק דו מימדי).</w:t>
-      </w:r>
+          <w:color w:val="000000"/>
+        </w:rPr>
+      </w:pPr>
     </w:p>
     <w:p>
       <w:pPr>
@@ -796,6 +837,7 @@
           <w:b/>
           <w:bCs/>
           <w:color w:val="000000"/>
+          <w:rtl/>
         </w:rPr>
       </w:pPr>
     </w:p>
@@ -808,74 +850,13 @@
           <w:color w:val="000000"/>
         </w:rPr>
       </w:pPr>
-    </w:p>
-    <w:p>
-      <w:pPr>
-        <w:rPr>
-          <w:rFonts w:ascii="Arial Narrow" w:hAnsi="Arial Narrow"/>
-          <w:b/>
-          <w:bCs/>
-          <w:color w:val="000000"/>
-        </w:rPr>
-      </w:pPr>
-    </w:p>
-    <w:p>
-      <w:pPr>
-        <w:rPr>
-          <w:rFonts w:ascii="Arial Narrow" w:hAnsi="Arial Narrow"/>
-          <w:b/>
-          <w:bCs/>
-          <w:color w:val="000000"/>
-        </w:rPr>
-      </w:pPr>
-    </w:p>
-    <w:p>
-      <w:pPr>
-        <w:rPr>
-          <w:rFonts w:ascii="Arial Narrow" w:hAnsi="Arial Narrow"/>
-          <w:b/>
-          <w:bCs/>
-          <w:color w:val="000000"/>
-        </w:rPr>
-      </w:pPr>
-    </w:p>
-    <w:p>
-      <w:pPr>
-        <w:rPr>
-          <w:rFonts w:ascii="Arial Narrow" w:hAnsi="Arial Narrow"/>
-          <w:b/>
-          <w:bCs/>
-          <w:color w:val="000000"/>
-        </w:rPr>
-      </w:pPr>
-    </w:p>
-    <w:p>
-      <w:pPr>
-        <w:rPr>
-          <w:rFonts w:ascii="Arial Narrow" w:hAnsi="Arial Narrow"/>
-          <w:b/>
-          <w:bCs/>
-          <w:color w:val="000000"/>
-          <w:rtl/>
-        </w:rPr>
-      </w:pPr>
-    </w:p>
-    <w:p>
-      <w:pPr>
-        <w:rPr>
-          <w:rFonts w:ascii="Arial Narrow" w:hAnsi="Arial Narrow"/>
-          <w:b/>
-          <w:bCs/>
-          <w:color w:val="000000"/>
-        </w:rPr>
-      </w:pPr>
       <w:r>
         <w:rPr>
           <w:rFonts w:ascii="Arial Narrow" w:hAnsi="Arial Narrow"/>
           <w:noProof/>
         </w:rPr>
         <w:drawing>
-          <wp:anchor distT="0" distB="0" distL="0" distR="0" simplePos="0" relativeHeight="251658240" behindDoc="0" locked="0" layoutInCell="1" allowOverlap="1" wp14:anchorId="23BEAFA4" wp14:editId="6564DFAC">
+          <wp:anchor distT="0" distB="0" distL="0" distR="0" simplePos="0" relativeHeight="251658240" behindDoc="0" locked="0" layoutInCell="1" allowOverlap="1" wp14:anchorId="09728C5A" wp14:editId="0A7F0282">
             <wp:simplePos x="0" y="0"/>
             <wp:positionH relativeFrom="column">
               <wp:posOffset>2961005</wp:posOffset>
@@ -964,7 +945,7 @@
           <w:noProof/>
         </w:rPr>
         <w:drawing>
-          <wp:anchor distT="0" distB="0" distL="0" distR="0" simplePos="0" relativeHeight="251659264" behindDoc="0" locked="0" layoutInCell="1" allowOverlap="1" wp14:anchorId="4E0C2AFB" wp14:editId="43D9CB61">
+          <wp:anchor distT="0" distB="0" distL="0" distR="0" simplePos="0" relativeHeight="251659264" behindDoc="0" locked="0" layoutInCell="1" allowOverlap="1" wp14:anchorId="458FF657" wp14:editId="3EEA3B87">
             <wp:simplePos x="0" y="0"/>
             <wp:positionH relativeFrom="column">
               <wp:posOffset>2962910</wp:posOffset>
@@ -1152,50 +1133,31 @@
     </w:p>
     <w:p>
       <w:pPr>
-        <w:rPr>
-          <w:rFonts w:ascii="Arial Narrow" w:hAnsi="Arial Narrow"/>
-          <w:b/>
-          <w:bCs/>
-          <w:color w:val="0000CC"/>
-          <w:sz w:val="28"/>
-          <w:szCs w:val="28"/>
-        </w:rPr>
-      </w:pPr>
-      <w:r>
-        <w:rPr>
-          <w:rFonts w:ascii="Arial Narrow" w:hAnsi="Arial Narrow" w:hint="cs"/>
-          <w:b/>
-          <w:bCs/>
-          <w:color w:val="0000CC"/>
-          <w:sz w:val="28"/>
-          <w:szCs w:val="28"/>
+        <w:pStyle w:val="Heading2"/>
+        <w:rPr>
+          <w:rFonts w:ascii="Arial Narrow" w:hAnsi="Arial Narrow"/>
+          <w:color w:val="000000"/>
+          <w:rtl/>
+        </w:rPr>
+      </w:pPr>
+      <w:r>
+        <w:rPr>
+          <w:rFonts w:hint="cs"/>
           <w:rtl/>
         </w:rPr>
         <w:t>פיזיקת משתמש (</w:t>
       </w:r>
       <w:r>
-        <w:rPr>
-          <w:rFonts w:ascii="Arial Narrow" w:hAnsi="Arial Narrow"/>
-          <w:b/>
-          <w:bCs/>
-          <w:color w:val="0000CC"/>
-          <w:sz w:val="28"/>
-          <w:szCs w:val="28"/>
-        </w:rPr>
         <w:t>(Character controller</w:t>
       </w:r>
       <w:r>
         <w:rPr>
-          <w:rFonts w:ascii="Arial Narrow" w:hAnsi="Arial Narrow"/>
-          <w:b/>
-          <w:bCs/>
-          <w:color w:val="0000CC"/>
-          <w:sz w:val="28"/>
-          <w:szCs w:val="28"/>
           <w:rtl/>
         </w:rPr>
         <w:t>-</w:t>
       </w:r>
+      <w:bookmarkStart w:id="1" w:name="_GoBack"/>
+      <w:bookmarkEnd w:id="1"/>
     </w:p>
     <w:p>
       <w:pPr>
@@ -1459,7 +1421,7 @@
           <w:noProof/>
         </w:rPr>
         <w:drawing>
-          <wp:inline distT="0" distB="0" distL="0" distR="0" wp14:anchorId="418C77F8" wp14:editId="7E1F2EA8">
+          <wp:inline distT="0" distB="0" distL="0" distR="0" wp14:anchorId="3AFA6E4E" wp14:editId="34666C05">
             <wp:extent cx="3590925" cy="1390650"/>
             <wp:effectExtent l="0" t="0" r="9525" b="0"/>
             <wp:docPr id="6" name="Picture 6"/>
@@ -3346,7 +3308,7 @@
           <w:noProof/>
         </w:rPr>
         <w:drawing>
-          <wp:inline distT="0" distB="0" distL="0" distR="0" wp14:anchorId="3F03CA70" wp14:editId="40FFBC8F">
+          <wp:inline distT="0" distB="0" distL="0" distR="0" wp14:anchorId="584AD2CF" wp14:editId="4986249E">
             <wp:extent cx="2105025" cy="1295400"/>
             <wp:effectExtent l="0" t="0" r="9525" b="0"/>
             <wp:docPr id="9" name="Picture 9"/>
@@ -5289,7 +5251,7 @@
           <w:noProof/>
         </w:rPr>
         <w:drawing>
-          <wp:inline distT="0" distB="0" distL="0" distR="0" wp14:anchorId="49546BA7" wp14:editId="46B2CF64">
+          <wp:inline distT="0" distB="0" distL="0" distR="0" wp14:anchorId="3A379DF0" wp14:editId="02B2C02E">
             <wp:extent cx="5191125" cy="1743075"/>
             <wp:effectExtent l="0" t="0" r="9525" b="9525"/>
             <wp:docPr id="10" name="Picture 10"/>
@@ -5340,7 +5302,7 @@
         <mc:AlternateContent>
           <mc:Choice Requires="wps">
             <w:drawing>
-              <wp:anchor distT="0" distB="0" distL="114300" distR="114300" simplePos="0" relativeHeight="251664384" behindDoc="0" locked="0" layoutInCell="1" allowOverlap="1" wp14:anchorId="723ECF47" wp14:editId="6EA2B846">
+              <wp:anchor distT="0" distB="0" distL="114300" distR="114300" simplePos="0" relativeHeight="251664384" behindDoc="0" locked="0" layoutInCell="1" allowOverlap="1" wp14:anchorId="1E835CD6" wp14:editId="308D3318">
                 <wp:simplePos x="0" y="0"/>
                 <wp:positionH relativeFrom="page">
                   <wp:align>left</wp:align>
@@ -5983,7 +5945,7 @@
           </mc:Choice>
           <mc:Fallback>
             <w:pict>
-              <v:roundrect w14:anchorId="723ECF47" id="Rounded Rectangle 11" o:spid="_x0000_s1026" style="position:absolute;left:0;text-align:left;margin-left:0;margin-top:13.85pt;width:491.25pt;height:230.25pt;z-index:251664384;visibility:visible;mso-wrap-style:square;mso-width-percent:0;mso-height-percent:0;mso-wrap-distance-left:9pt;mso-wrap-distance-top:0;mso-wrap-distance-right:9pt;mso-wrap-distance-bottom:0;mso-position-horizontal:left;mso-position-horizontal-relative:page;mso-position-vertical:absolute;mso-position-vertical-relative:text;mso-width-percent:0;mso-height-percent:0;mso-width-relative:margin;mso-height-relative:margin;v-text-anchor:middle" arcsize="10923f" o:gfxdata="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" fillcolor="white [3201]" strokecolor="#70ad47 [3209]" strokeweight="1pt">
+              <v:roundrect w14:anchorId="1E835CD6" id="Rounded Rectangle 11" o:spid="_x0000_s1026" style="position:absolute;left:0;text-align:left;margin-left:0;margin-top:13.85pt;width:491.25pt;height:230.25pt;z-index:251664384;visibility:visible;mso-wrap-style:square;mso-width-percent:0;mso-height-percent:0;mso-wrap-distance-left:9pt;mso-wrap-distance-top:0;mso-wrap-distance-right:9pt;mso-wrap-distance-bottom:0;mso-position-horizontal:left;mso-position-horizontal-relative:page;mso-position-vertical:absolute;mso-position-vertical-relative:text;mso-width-percent:0;mso-height-percent:0;mso-width-relative:margin;mso-height-relative:margin;v-text-anchor:middle" arcsize="10923f" o:gfxdata="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" fillcolor="white [3201]" strokecolor="#70ad47 [3209]" strokeweight="1pt">
                 <v:stroke joinstyle="miter"/>
                 <v:textbox>
                   <w:txbxContent>
@@ -6008,27 +5970,7 @@
                           <w:sz w:val="19"/>
                           <w:szCs w:val="19"/>
                         </w:rPr>
-                        <w:t>[</w:t>
-                      </w:r>
-                      <w:proofErr w:type="spellStart"/>
-                      <w:r>
-                        <w:rPr>
-                          <w:rFonts w:ascii="Consolas" w:hAnsi="Consolas" w:cs="Consolas"/>
-                          <w:color w:val="000000"/>
-                          <w:sz w:val="19"/>
-                          <w:szCs w:val="19"/>
-                        </w:rPr>
-                        <w:t>SerializeField</w:t>
-                      </w:r>
-                      <w:proofErr w:type="spellEnd"/>
-                      <w:r>
-                        <w:rPr>
-                          <w:rFonts w:ascii="Consolas" w:hAnsi="Consolas" w:cs="Consolas"/>
-                          <w:color w:val="000000"/>
-                          <w:sz w:val="19"/>
-                          <w:szCs w:val="19"/>
-                        </w:rPr>
-                        <w:t>]</w:t>
+                        <w:t>[SerializeField]</w:t>
                       </w:r>
                     </w:p>
                     <w:p>
@@ -6046,7 +5988,6 @@
                           <w:rtl/>
                         </w:rPr>
                       </w:pPr>
-                      <w:proofErr w:type="gramStart"/>
                       <w:r>
                         <w:rPr>
                           <w:rFonts w:ascii="Consolas" w:hAnsi="Consolas" w:cs="Consolas"/>
@@ -6056,7 +5997,6 @@
                         </w:rPr>
                         <w:t>private</w:t>
                       </w:r>
-                      <w:proofErr w:type="gramEnd"/>
                       <w:r>
                         <w:rPr>
                           <w:rFonts w:ascii="Consolas" w:hAnsi="Consolas" w:cs="Consolas"/>
@@ -6064,47 +6004,7 @@
                           <w:sz w:val="19"/>
                           <w:szCs w:val="19"/>
                         </w:rPr>
-                        <w:t xml:space="preserve"> </w:t>
-                      </w:r>
-                      <w:proofErr w:type="spellStart"/>
-                      <w:r>
-                        <w:rPr>
-                          <w:rFonts w:ascii="Consolas" w:hAnsi="Consolas" w:cs="Consolas"/>
-                          <w:color w:val="000000"/>
-                          <w:sz w:val="19"/>
-                          <w:szCs w:val="19"/>
-                        </w:rPr>
-                        <w:t>GameObject</w:t>
-                      </w:r>
-                      <w:proofErr w:type="spellEnd"/>
-                      <w:r>
-                        <w:rPr>
-                          <w:rFonts w:ascii="Consolas" w:hAnsi="Consolas" w:cs="Consolas"/>
-                          <w:color w:val="000000"/>
-                          <w:sz w:val="19"/>
-                          <w:szCs w:val="19"/>
-                        </w:rPr>
-                        <w:t xml:space="preserve"> _</w:t>
-                      </w:r>
-                      <w:proofErr w:type="spellStart"/>
-                      <w:r>
-                        <w:rPr>
-                          <w:rFonts w:ascii="Consolas" w:hAnsi="Consolas" w:cs="Consolas"/>
-                          <w:color w:val="000000"/>
-                          <w:sz w:val="19"/>
-                          <w:szCs w:val="19"/>
-                        </w:rPr>
-                        <w:t>respawnPoint</w:t>
-                      </w:r>
-                      <w:proofErr w:type="spellEnd"/>
-                      <w:r>
-                        <w:rPr>
-                          <w:rFonts w:ascii="Consolas" w:hAnsi="Consolas" w:cs="Consolas"/>
-                          <w:color w:val="000000"/>
-                          <w:sz w:val="19"/>
-                          <w:szCs w:val="19"/>
-                        </w:rPr>
-                        <w:t>;</w:t>
+                        <w:t xml:space="preserve"> GameObject _respawnPoint;</w:t>
                       </w:r>
                     </w:p>
                     <w:p>
@@ -6137,7 +6037,6 @@
                           <w:szCs w:val="19"/>
                         </w:rPr>
                       </w:pPr>
-                      <w:proofErr w:type="gramStart"/>
                       <w:r>
                         <w:rPr>
                           <w:rFonts w:ascii="Consolas" w:hAnsi="Consolas" w:cs="Consolas"/>
@@ -6147,7 +6046,6 @@
                         </w:rPr>
                         <w:t>private</w:t>
                       </w:r>
-                      <w:proofErr w:type="gramEnd"/>
                       <w:r>
                         <w:rPr>
                           <w:rFonts w:ascii="Consolas" w:hAnsi="Consolas" w:cs="Consolas"/>
@@ -6175,7 +6073,6 @@
                         </w:rPr>
                         <w:t xml:space="preserve"> </w:t>
                       </w:r>
-                      <w:proofErr w:type="spellStart"/>
                       <w:r>
                         <w:rPr>
                           <w:rFonts w:ascii="Consolas" w:hAnsi="Consolas" w:cs="Consolas"/>
@@ -6185,7 +6082,6 @@
                         </w:rPr>
                         <w:t>OnTriggerEnter</w:t>
                       </w:r>
-                      <w:proofErr w:type="spellEnd"/>
                       <w:r>
                         <w:rPr>
                           <w:rFonts w:ascii="Consolas" w:hAnsi="Consolas" w:cs="Consolas"/>
@@ -6267,7 +6163,6 @@
                         </w:rPr>
                         <w:t xml:space="preserve">        </w:t>
                       </w:r>
-                      <w:proofErr w:type="gramStart"/>
                       <w:r>
                         <w:rPr>
                           <w:rFonts w:ascii="Consolas" w:hAnsi="Consolas" w:cs="Consolas"/>
@@ -6277,7 +6172,6 @@
                         </w:rPr>
                         <w:t>if</w:t>
                       </w:r>
-                      <w:proofErr w:type="gramEnd"/>
                       <w:r>
                         <w:rPr>
                           <w:rFonts w:ascii="Consolas" w:hAnsi="Consolas" w:cs="Consolas"/>
@@ -6285,27 +6179,7 @@
                           <w:sz w:val="19"/>
                           <w:szCs w:val="19"/>
                         </w:rPr>
-                        <w:t xml:space="preserve"> (</w:t>
-                      </w:r>
-                      <w:proofErr w:type="spellStart"/>
-                      <w:r>
-                        <w:rPr>
-                          <w:rFonts w:ascii="Consolas" w:hAnsi="Consolas" w:cs="Consolas"/>
-                          <w:color w:val="000000"/>
-                          <w:sz w:val="19"/>
-                          <w:szCs w:val="19"/>
-                        </w:rPr>
-                        <w:t>other.tag</w:t>
-                      </w:r>
-                      <w:proofErr w:type="spellEnd"/>
-                      <w:r>
-                        <w:rPr>
-                          <w:rFonts w:ascii="Consolas" w:hAnsi="Consolas" w:cs="Consolas"/>
-                          <w:color w:val="000000"/>
-                          <w:sz w:val="19"/>
-                          <w:szCs w:val="19"/>
-                        </w:rPr>
-                        <w:t xml:space="preserve"> == </w:t>
+                        <w:t xml:space="preserve"> (other.tag == </w:t>
                       </w:r>
                       <w:r>
                         <w:rPr>
@@ -6371,9 +6245,23 @@
                           <w:sz w:val="19"/>
                           <w:szCs w:val="19"/>
                         </w:rPr>
-                        <w:t xml:space="preserve">            Player </w:t>
+                        <w:t xml:space="preserve">            Player player = other.GetComponent&lt;Player&gt;();</w:t>
                       </w:r>
-                      <w:proofErr w:type="spellStart"/>
+                    </w:p>
+                    <w:p>
+                      <w:pPr>
+                        <w:autoSpaceDE w:val="0"/>
+                        <w:autoSpaceDN w:val="0"/>
+                        <w:bidi w:val="0"/>
+                        <w:adjustRightInd w:val="0"/>
+                        <w:spacing w:after="0" w:line="240" w:lineRule="auto"/>
+                        <w:rPr>
+                          <w:rFonts w:ascii="Consolas" w:hAnsi="Consolas" w:cs="Consolas"/>
+                          <w:color w:val="000000"/>
+                          <w:sz w:val="19"/>
+                          <w:szCs w:val="19"/>
+                        </w:rPr>
+                      </w:pPr>
                       <w:r>
                         <w:rPr>
                           <w:rFonts w:ascii="Consolas" w:hAnsi="Consolas" w:cs="Consolas"/>
@@ -6381,57 +6269,7 @@
                           <w:sz w:val="19"/>
                           <w:szCs w:val="19"/>
                         </w:rPr>
-                        <w:t>player</w:t>
-                      </w:r>
-                      <w:proofErr w:type="spellEnd"/>
-                      <w:r>
-                        <w:rPr>
-                          <w:rFonts w:ascii="Consolas" w:hAnsi="Consolas" w:cs="Consolas"/>
-                          <w:color w:val="000000"/>
-                          <w:sz w:val="19"/>
-                          <w:szCs w:val="19"/>
-                        </w:rPr>
-                        <w:t xml:space="preserve"> = </w:t>
-                      </w:r>
-                      <w:proofErr w:type="spellStart"/>
-                      <w:r>
-                        <w:rPr>
-                          <w:rFonts w:ascii="Consolas" w:hAnsi="Consolas" w:cs="Consolas"/>
-                          <w:color w:val="000000"/>
-                          <w:sz w:val="19"/>
-                          <w:szCs w:val="19"/>
-                        </w:rPr>
-                        <w:t>other.GetComponent</w:t>
-                      </w:r>
-                      <w:proofErr w:type="spellEnd"/>
-                      <w:r>
-                        <w:rPr>
-                          <w:rFonts w:ascii="Consolas" w:hAnsi="Consolas" w:cs="Consolas"/>
-                          <w:color w:val="000000"/>
-                          <w:sz w:val="19"/>
-                          <w:szCs w:val="19"/>
-                        </w:rPr>
-                        <w:t>&lt;Player</w:t>
-                      </w:r>
-                      <w:proofErr w:type="gramStart"/>
-                      <w:r>
-                        <w:rPr>
-                          <w:rFonts w:ascii="Consolas" w:hAnsi="Consolas" w:cs="Consolas"/>
-                          <w:color w:val="000000"/>
-                          <w:sz w:val="19"/>
-                          <w:szCs w:val="19"/>
-                        </w:rPr>
-                        <w:t>&gt;(</w:t>
-                      </w:r>
-                      <w:proofErr w:type="gramEnd"/>
-                      <w:r>
-                        <w:rPr>
-                          <w:rFonts w:ascii="Consolas" w:hAnsi="Consolas" w:cs="Consolas"/>
-                          <w:color w:val="000000"/>
-                          <w:sz w:val="19"/>
-                          <w:szCs w:val="19"/>
-                        </w:rPr>
-                        <w:t>);</w:t>
+                        <w:t xml:space="preserve">            CharacterController cc = player.GetComponent&lt;CharacterController&gt;();</w:t>
                       </w:r>
                     </w:p>
                     <w:p>
@@ -6457,102 +6295,6 @@
                         </w:rPr>
                         <w:t xml:space="preserve">            </w:t>
                       </w:r>
-                      <w:proofErr w:type="spellStart"/>
-                      <w:r>
-                        <w:rPr>
-                          <w:rFonts w:ascii="Consolas" w:hAnsi="Consolas" w:cs="Consolas"/>
-                          <w:color w:val="000000"/>
-                          <w:sz w:val="19"/>
-                          <w:szCs w:val="19"/>
-                        </w:rPr>
-                        <w:t>CharacterController</w:t>
-                      </w:r>
-                      <w:proofErr w:type="spellEnd"/>
-                      <w:r>
-                        <w:rPr>
-                          <w:rFonts w:ascii="Consolas" w:hAnsi="Consolas" w:cs="Consolas"/>
-                          <w:color w:val="000000"/>
-                          <w:sz w:val="19"/>
-                          <w:szCs w:val="19"/>
-                        </w:rPr>
-                        <w:t xml:space="preserve"> cc = </w:t>
-                      </w:r>
-                      <w:proofErr w:type="spellStart"/>
-                      <w:r>
-                        <w:rPr>
-                          <w:rFonts w:ascii="Consolas" w:hAnsi="Consolas" w:cs="Consolas"/>
-                          <w:color w:val="000000"/>
-                          <w:sz w:val="19"/>
-                          <w:szCs w:val="19"/>
-                        </w:rPr>
-                        <w:t>player.GetComponent</w:t>
-                      </w:r>
-                      <w:proofErr w:type="spellEnd"/>
-                      <w:r>
-                        <w:rPr>
-                          <w:rFonts w:ascii="Consolas" w:hAnsi="Consolas" w:cs="Consolas"/>
-                          <w:color w:val="000000"/>
-                          <w:sz w:val="19"/>
-                          <w:szCs w:val="19"/>
-                        </w:rPr>
-                        <w:t>&lt;</w:t>
-                      </w:r>
-                      <w:proofErr w:type="spellStart"/>
-                      <w:r>
-                        <w:rPr>
-                          <w:rFonts w:ascii="Consolas" w:hAnsi="Consolas" w:cs="Consolas"/>
-                          <w:color w:val="000000"/>
-                          <w:sz w:val="19"/>
-                          <w:szCs w:val="19"/>
-                        </w:rPr>
-                        <w:t>CharacterController</w:t>
-                      </w:r>
-                      <w:proofErr w:type="spellEnd"/>
-                      <w:proofErr w:type="gramStart"/>
-                      <w:r>
-                        <w:rPr>
-                          <w:rFonts w:ascii="Consolas" w:hAnsi="Consolas" w:cs="Consolas"/>
-                          <w:color w:val="000000"/>
-                          <w:sz w:val="19"/>
-                          <w:szCs w:val="19"/>
-                        </w:rPr>
-                        <w:t>&gt;(</w:t>
-                      </w:r>
-                      <w:proofErr w:type="gramEnd"/>
-                      <w:r>
-                        <w:rPr>
-                          <w:rFonts w:ascii="Consolas" w:hAnsi="Consolas" w:cs="Consolas"/>
-                          <w:color w:val="000000"/>
-                          <w:sz w:val="19"/>
-                          <w:szCs w:val="19"/>
-                        </w:rPr>
-                        <w:t>);</w:t>
-                      </w:r>
-                    </w:p>
-                    <w:p>
-                      <w:pPr>
-                        <w:autoSpaceDE w:val="0"/>
-                        <w:autoSpaceDN w:val="0"/>
-                        <w:bidi w:val="0"/>
-                        <w:adjustRightInd w:val="0"/>
-                        <w:spacing w:after="0" w:line="240" w:lineRule="auto"/>
-                        <w:rPr>
-                          <w:rFonts w:ascii="Consolas" w:hAnsi="Consolas" w:cs="Consolas"/>
-                          <w:color w:val="000000"/>
-                          <w:sz w:val="19"/>
-                          <w:szCs w:val="19"/>
-                        </w:rPr>
-                      </w:pPr>
-                      <w:r>
-                        <w:rPr>
-                          <w:rFonts w:ascii="Consolas" w:hAnsi="Consolas" w:cs="Consolas"/>
-                          <w:color w:val="000000"/>
-                          <w:sz w:val="19"/>
-                          <w:szCs w:val="19"/>
-                        </w:rPr>
-                        <w:t xml:space="preserve">            </w:t>
-                      </w:r>
-                      <w:proofErr w:type="gramStart"/>
                       <w:r>
                         <w:rPr>
                           <w:rFonts w:ascii="Consolas" w:hAnsi="Consolas" w:cs="Consolas"/>
@@ -6562,7 +6304,6 @@
                         </w:rPr>
                         <w:t>if</w:t>
                       </w:r>
-                      <w:proofErr w:type="gramEnd"/>
                       <w:r>
                         <w:rPr>
                           <w:rFonts w:ascii="Consolas" w:hAnsi="Consolas" w:cs="Consolas"/>
@@ -6636,27 +6377,7 @@
                           <w:sz w:val="19"/>
                           <w:szCs w:val="19"/>
                         </w:rPr>
-                        <w:t xml:space="preserve">                </w:t>
-                      </w:r>
-                      <w:proofErr w:type="spellStart"/>
-                      <w:r>
-                        <w:rPr>
-                          <w:rFonts w:ascii="Consolas" w:hAnsi="Consolas" w:cs="Consolas"/>
-                          <w:color w:val="000000"/>
-                          <w:sz w:val="19"/>
-                          <w:szCs w:val="19"/>
-                        </w:rPr>
-                        <w:t>cc.enabled</w:t>
-                      </w:r>
-                      <w:proofErr w:type="spellEnd"/>
-                      <w:r>
-                        <w:rPr>
-                          <w:rFonts w:ascii="Consolas" w:hAnsi="Consolas" w:cs="Consolas"/>
-                          <w:color w:val="000000"/>
-                          <w:sz w:val="19"/>
-                          <w:szCs w:val="19"/>
-                        </w:rPr>
-                        <w:t xml:space="preserve"> = </w:t>
+                        <w:t xml:space="preserve">                cc.enabled = </w:t>
                       </w:r>
                       <w:r>
                         <w:rPr>
@@ -6722,47 +6443,7 @@
                           <w:sz w:val="19"/>
                           <w:szCs w:val="19"/>
                         </w:rPr>
-                        <w:t xml:space="preserve">            </w:t>
-                      </w:r>
-                      <w:proofErr w:type="spellStart"/>
-                      <w:r>
-                        <w:rPr>
-                          <w:rFonts w:ascii="Consolas" w:hAnsi="Consolas" w:cs="Consolas"/>
-                          <w:color w:val="000000"/>
-                          <w:sz w:val="19"/>
-                          <w:szCs w:val="19"/>
-                        </w:rPr>
-                        <w:t>other.transform.position</w:t>
-                      </w:r>
-                      <w:proofErr w:type="spellEnd"/>
-                      <w:r>
-                        <w:rPr>
-                          <w:rFonts w:ascii="Consolas" w:hAnsi="Consolas" w:cs="Consolas"/>
-                          <w:color w:val="000000"/>
-                          <w:sz w:val="19"/>
-                          <w:szCs w:val="19"/>
-                        </w:rPr>
-                        <w:t xml:space="preserve"> = _</w:t>
-                      </w:r>
-                      <w:proofErr w:type="spellStart"/>
-                      <w:r>
-                        <w:rPr>
-                          <w:rFonts w:ascii="Consolas" w:hAnsi="Consolas" w:cs="Consolas"/>
-                          <w:color w:val="000000"/>
-                          <w:sz w:val="19"/>
-                          <w:szCs w:val="19"/>
-                        </w:rPr>
-                        <w:t>respawnPoint.transform.position</w:t>
-                      </w:r>
-                      <w:proofErr w:type="spellEnd"/>
-                      <w:r>
-                        <w:rPr>
-                          <w:rFonts w:ascii="Consolas" w:hAnsi="Consolas" w:cs="Consolas"/>
-                          <w:color w:val="000000"/>
-                          <w:sz w:val="19"/>
-                          <w:szCs w:val="19"/>
-                        </w:rPr>
-                        <w:t>;</w:t>
+                        <w:t xml:space="preserve">            other.transform.position = _respawnPoint.transform.position;</w:t>
                       </w:r>
                     </w:p>
                     <w:p>
@@ -6801,49 +6482,7 @@
                           <w:sz w:val="19"/>
                           <w:szCs w:val="19"/>
                         </w:rPr>
-                        <w:t xml:space="preserve">            </w:t>
-                      </w:r>
-                      <w:proofErr w:type="spellStart"/>
-                      <w:proofErr w:type="gramStart"/>
-                      <w:r>
-                        <w:rPr>
-                          <w:rFonts w:ascii="Consolas" w:hAnsi="Consolas" w:cs="Consolas"/>
-                          <w:color w:val="000000"/>
-                          <w:sz w:val="19"/>
-                          <w:szCs w:val="19"/>
-                        </w:rPr>
-                        <w:t>StartCoroutine</w:t>
-                      </w:r>
-                      <w:proofErr w:type="spellEnd"/>
-                      <w:r>
-                        <w:rPr>
-                          <w:rFonts w:ascii="Consolas" w:hAnsi="Consolas" w:cs="Consolas"/>
-                          <w:color w:val="000000"/>
-                          <w:sz w:val="19"/>
-                          <w:szCs w:val="19"/>
-                        </w:rPr>
-                        <w:t>(</w:t>
-                      </w:r>
-                      <w:proofErr w:type="spellStart"/>
-                      <w:proofErr w:type="gramEnd"/>
-                      <w:r>
-                        <w:rPr>
-                          <w:rFonts w:ascii="Consolas" w:hAnsi="Consolas" w:cs="Consolas"/>
-                          <w:color w:val="000000"/>
-                          <w:sz w:val="19"/>
-                          <w:szCs w:val="19"/>
-                        </w:rPr>
-                        <w:t>CCEnabledRoutine</w:t>
-                      </w:r>
-                      <w:proofErr w:type="spellEnd"/>
-                      <w:r>
-                        <w:rPr>
-                          <w:rFonts w:ascii="Consolas" w:hAnsi="Consolas" w:cs="Consolas"/>
-                          <w:color w:val="000000"/>
-                          <w:sz w:val="19"/>
-                          <w:szCs w:val="19"/>
-                        </w:rPr>
-                        <w:t>(cc));</w:t>
+                        <w:t xml:space="preserve">            StartCoroutine(CCEnabledRoutine(cc));</w:t>
                       </w:r>
                     </w:p>
                     <w:p>
@@ -7007,7 +6646,7 @@
         <mc:AlternateContent>
           <mc:Choice Requires="wps">
             <w:drawing>
-              <wp:anchor distT="0" distB="0" distL="114300" distR="114300" simplePos="0" relativeHeight="251665408" behindDoc="0" locked="0" layoutInCell="1" allowOverlap="1" wp14:anchorId="6CE1D692" wp14:editId="2EF192BB">
+              <wp:anchor distT="0" distB="0" distL="114300" distR="114300" simplePos="0" relativeHeight="251665408" behindDoc="0" locked="0" layoutInCell="1" allowOverlap="1" wp14:anchorId="33EDF6C9" wp14:editId="4B215968">
                 <wp:simplePos x="0" y="0"/>
                 <wp:positionH relativeFrom="page">
                   <wp:align>right</wp:align>
@@ -7258,7 +6897,7 @@
           </mc:Choice>
           <mc:Fallback>
             <w:pict>
-              <v:roundrect w14:anchorId="6CE1D692" id="Rounded Rectangle 12" o:spid="_x0000_s1027" style="position:absolute;left:0;text-align:left;margin-left:256.3pt;margin-top:7.65pt;width:307.5pt;height:80.25pt;z-index:251665408;visibility:visible;mso-wrap-style:square;mso-width-percent:0;mso-height-percent:0;mso-wrap-distance-left:9pt;mso-wrap-distance-top:0;mso-wrap-distance-right:9pt;mso-wrap-distance-bottom:0;mso-position-horizontal:right;mso-position-horizontal-relative:page;mso-position-vertical:absolute;mso-position-vertical-relative:text;mso-width-percent:0;mso-height-percent:0;mso-width-relative:margin;mso-height-relative:margin;v-text-anchor:middle" arcsize="10923f" o:gfxdata="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" fillcolor="white [3201]" strokecolor="#70ad47 [3209]" strokeweight="1pt">
+              <v:roundrect w14:anchorId="33EDF6C9" id="Rounded Rectangle 12" o:spid="_x0000_s1027" style="position:absolute;left:0;text-align:left;margin-left:256.3pt;margin-top:7.65pt;width:307.5pt;height:80.25pt;z-index:251665408;visibility:visible;mso-wrap-style:square;mso-width-percent:0;mso-height-percent:0;mso-wrap-distance-left:9pt;mso-wrap-distance-top:0;mso-wrap-distance-right:9pt;mso-wrap-distance-bottom:0;mso-position-horizontal:right;mso-position-horizontal-relative:page;mso-position-vertical:absolute;mso-position-vertical-relative:text;mso-width-percent:0;mso-height-percent:0;mso-width-relative:margin;mso-height-relative:margin;v-text-anchor:middle" arcsize="10923f" o:gfxdata="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" fillcolor="white [3201]" strokecolor="#70ad47 [3209]" strokeweight="1pt">
                 <v:stroke joinstyle="miter"/>
                 <v:textbox>
                   <w:txbxContent>
@@ -7276,7 +6915,6 @@
                           <w:szCs w:val="19"/>
                         </w:rPr>
                       </w:pPr>
-                      <w:proofErr w:type="spellStart"/>
                       <w:r>
                         <w:rPr>
                           <w:rFonts w:ascii="Consolas" w:hAnsi="Consolas" w:cs="Consolas"/>
@@ -7284,59 +6922,7 @@
                           <w:sz w:val="19"/>
                           <w:szCs w:val="19"/>
                         </w:rPr>
-                        <w:t>IEnumerator</w:t>
-                      </w:r>
-                      <w:proofErr w:type="spellEnd"/>
-                      <w:r>
-                        <w:rPr>
-                          <w:rFonts w:ascii="Consolas" w:hAnsi="Consolas" w:cs="Consolas"/>
-                          <w:color w:val="000000"/>
-                          <w:sz w:val="19"/>
-                          <w:szCs w:val="19"/>
-                        </w:rPr>
-                        <w:t xml:space="preserve"> </w:t>
-                      </w:r>
-                      <w:proofErr w:type="spellStart"/>
-                      <w:proofErr w:type="gramStart"/>
-                      <w:r>
-                        <w:rPr>
-                          <w:rFonts w:ascii="Consolas" w:hAnsi="Consolas" w:cs="Consolas"/>
-                          <w:color w:val="000000"/>
-                          <w:sz w:val="19"/>
-                          <w:szCs w:val="19"/>
-                        </w:rPr>
-                        <w:t>CCEnabledRoutine</w:t>
-                      </w:r>
-                      <w:proofErr w:type="spellEnd"/>
-                      <w:r>
-                        <w:rPr>
-                          <w:rFonts w:ascii="Consolas" w:hAnsi="Consolas" w:cs="Consolas"/>
-                          <w:color w:val="000000"/>
-                          <w:sz w:val="19"/>
-                          <w:szCs w:val="19"/>
-                        </w:rPr>
-                        <w:t>(</w:t>
-                      </w:r>
-                      <w:proofErr w:type="spellStart"/>
-                      <w:proofErr w:type="gramEnd"/>
-                      <w:r>
-                        <w:rPr>
-                          <w:rFonts w:ascii="Consolas" w:hAnsi="Consolas" w:cs="Consolas"/>
-                          <w:color w:val="000000"/>
-                          <w:sz w:val="19"/>
-                          <w:szCs w:val="19"/>
-                        </w:rPr>
-                        <w:t>CharacterController</w:t>
-                      </w:r>
-                      <w:proofErr w:type="spellEnd"/>
-                      <w:r>
-                        <w:rPr>
-                          <w:rFonts w:ascii="Consolas" w:hAnsi="Consolas" w:cs="Consolas"/>
-                          <w:color w:val="000000"/>
-                          <w:sz w:val="19"/>
-                          <w:szCs w:val="19"/>
-                        </w:rPr>
-                        <w:t xml:space="preserve"> cc)</w:t>
+                        <w:t>IEnumerator CCEnabledRoutine(CharacterController cc)</w:t>
                       </w:r>
                     </w:p>
                     <w:p>
@@ -7360,16 +6946,7 @@
                           <w:sz w:val="19"/>
                           <w:szCs w:val="19"/>
                         </w:rPr>
-                        <w:t xml:space="preserve">  </w:t>
-                      </w:r>
-                      <w:r>
-                        <w:rPr>
-                          <w:rFonts w:ascii="Consolas" w:hAnsi="Consolas" w:cs="Consolas"/>
-                          <w:color w:val="000000"/>
-                          <w:sz w:val="19"/>
-                          <w:szCs w:val="19"/>
-                        </w:rPr>
-                        <w:t>{</w:t>
+                        <w:t xml:space="preserve">  {</w:t>
                       </w:r>
                     </w:p>
                     <w:p>
@@ -7395,7 +6972,6 @@
                         </w:rPr>
                         <w:t xml:space="preserve">        </w:t>
                       </w:r>
-                      <w:proofErr w:type="gramStart"/>
                       <w:r>
                         <w:rPr>
                           <w:rFonts w:ascii="Consolas" w:hAnsi="Consolas" w:cs="Consolas"/>
@@ -7405,7 +6981,6 @@
                         </w:rPr>
                         <w:t>yield</w:t>
                       </w:r>
-                      <w:proofErr w:type="gramEnd"/>
                       <w:r>
                         <w:rPr>
                           <w:rFonts w:ascii="Consolas" w:hAnsi="Consolas" w:cs="Consolas"/>
@@ -7449,27 +7024,7 @@
                           <w:sz w:val="19"/>
                           <w:szCs w:val="19"/>
                         </w:rPr>
-                        <w:t xml:space="preserve"> </w:t>
-                      </w:r>
-                      <w:proofErr w:type="spellStart"/>
-                      <w:r>
-                        <w:rPr>
-                          <w:rFonts w:ascii="Consolas" w:hAnsi="Consolas" w:cs="Consolas"/>
-                          <w:color w:val="000000"/>
-                          <w:sz w:val="19"/>
-                          <w:szCs w:val="19"/>
-                        </w:rPr>
-                        <w:t>WaitForSeconds</w:t>
-                      </w:r>
-                      <w:proofErr w:type="spellEnd"/>
-                      <w:r>
-                        <w:rPr>
-                          <w:rFonts w:ascii="Consolas" w:hAnsi="Consolas" w:cs="Consolas"/>
-                          <w:color w:val="000000"/>
-                          <w:sz w:val="19"/>
-                          <w:szCs w:val="19"/>
-                        </w:rPr>
-                        <w:t>(0.5f);</w:t>
+                        <w:t xml:space="preserve"> WaitForSeconds(0.5f);</w:t>
                       </w:r>
                     </w:p>
                     <w:p>
@@ -7493,27 +7048,7 @@
                           <w:sz w:val="19"/>
                           <w:szCs w:val="19"/>
                         </w:rPr>
-                        <w:t xml:space="preserve">        </w:t>
-                      </w:r>
-                      <w:proofErr w:type="spellStart"/>
-                      <w:r>
-                        <w:rPr>
-                          <w:rFonts w:ascii="Consolas" w:hAnsi="Consolas" w:cs="Consolas"/>
-                          <w:color w:val="000000"/>
-                          <w:sz w:val="19"/>
-                          <w:szCs w:val="19"/>
-                        </w:rPr>
-                        <w:t>cc.enabled</w:t>
-                      </w:r>
-                      <w:proofErr w:type="spellEnd"/>
-                      <w:r>
-                        <w:rPr>
-                          <w:rFonts w:ascii="Consolas" w:hAnsi="Consolas" w:cs="Consolas"/>
-                          <w:color w:val="000000"/>
-                          <w:sz w:val="19"/>
-                          <w:szCs w:val="19"/>
-                        </w:rPr>
-                        <w:t xml:space="preserve"> = </w:t>
+                        <w:t xml:space="preserve">        cc.enabled = </w:t>
                       </w:r>
                       <w:r>
                         <w:rPr>
@@ -7543,7 +7078,6 @@
                         </w:rPr>
                         <w:br/>
                       </w:r>
-                      <w:proofErr w:type="gramStart"/>
                       <w:r>
                         <w:rPr>
                           <w:rFonts w:ascii="Consolas" w:hAnsi="Consolas" w:cs="Consolas"/>
@@ -7551,17 +7085,7 @@
                           <w:sz w:val="19"/>
                           <w:szCs w:val="19"/>
                         </w:rPr>
-                        <w:t xml:space="preserve"> </w:t>
-                      </w:r>
-                      <w:proofErr w:type="gramEnd"/>
-                      <w:r>
-                        <w:rPr>
-                          <w:rFonts w:ascii="Consolas" w:hAnsi="Consolas" w:cs="Consolas"/>
-                          <w:color w:val="000000"/>
-                          <w:sz w:val="19"/>
-                          <w:szCs w:val="19"/>
-                        </w:rPr>
-                        <w:t xml:space="preserve"> }</w:t>
+                        <w:t xml:space="preserve">  }</w:t>
                       </w:r>
                     </w:p>
                   </w:txbxContent>
@@ -8589,7 +8113,7 @@
           <w:noProof/>
         </w:rPr>
         <w:drawing>
-          <wp:inline distT="0" distB="0" distL="0" distR="0" wp14:anchorId="75BE0C27" wp14:editId="16E52B28">
+          <wp:inline distT="0" distB="0" distL="0" distR="0" wp14:anchorId="596FC332" wp14:editId="2FA03BE4">
             <wp:extent cx="4810125" cy="2390775"/>
             <wp:effectExtent l="0" t="0" r="9525" b="9525"/>
             <wp:docPr id="3" name="Picture 3"/>
@@ -8906,7 +8430,7 @@
         <mc:AlternateContent>
           <mc:Choice Requires="wps">
             <w:drawing>
-              <wp:anchor distT="0" distB="0" distL="114300" distR="114300" simplePos="0" relativeHeight="251663360" behindDoc="0" locked="0" layoutInCell="1" allowOverlap="1" wp14:anchorId="44FFF364" wp14:editId="2A290A36">
+              <wp:anchor distT="0" distB="0" distL="114300" distR="114300" simplePos="0" relativeHeight="251663360" behindDoc="0" locked="0" layoutInCell="1" allowOverlap="1" wp14:anchorId="312674CB" wp14:editId="2B5B56DB">
                 <wp:simplePos x="0" y="0"/>
                 <wp:positionH relativeFrom="column">
                   <wp:posOffset>4076700</wp:posOffset>
@@ -9170,7 +8694,7 @@
           </mc:Choice>
           <mc:Fallback>
             <w:pict>
-              <v:roundrect w14:anchorId="44FFF364" id="Rounded Rectangle 8" o:spid="_x0000_s1028" style="position:absolute;left:0;text-align:left;margin-left:321pt;margin-top:.55pt;width:228.75pt;height:123pt;z-index:251663360;visibility:visible;mso-wrap-style:square;mso-height-percent:0;mso-wrap-distance-left:9pt;mso-wrap-distance-top:0;mso-wrap-distance-right:9pt;mso-wrap-distance-bottom:0;mso-position-horizontal:absolute;mso-position-horizontal-relative:text;mso-position-vertical:absolute;mso-position-vertical-relative:text;mso-height-percent:0;mso-height-relative:margin;v-text-anchor:middle" arcsize="10923f" o:gfxdata="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" fillcolor="white [3201]" strokecolor="#70ad47 [3209]" strokeweight="1pt">
+              <v:roundrect w14:anchorId="312674CB" id="Rounded Rectangle 8" o:spid="_x0000_s1028" style="position:absolute;left:0;text-align:left;margin-left:321pt;margin-top:.55pt;width:228.75pt;height:123pt;z-index:251663360;visibility:visible;mso-wrap-style:square;mso-height-percent:0;mso-wrap-distance-left:9pt;mso-wrap-distance-top:0;mso-wrap-distance-right:9pt;mso-wrap-distance-bottom:0;mso-position-horizontal:absolute;mso-position-horizontal-relative:text;mso-position-vertical:absolute;mso-position-vertical-relative:text;mso-height-percent:0;mso-height-relative:margin;v-text-anchor:middle" arcsize="10923f" o:gfxdata="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" fillcolor="white [3201]" strokecolor="#70ad47 [3209]" strokeweight="1pt">
                 <v:stroke joinstyle="miter"/>
                 <v:textbox>
                   <w:txbxContent>
@@ -9222,7 +8746,6 @@
                           <w:szCs w:val="19"/>
                         </w:rPr>
                       </w:pPr>
-                      <w:proofErr w:type="gramStart"/>
                       <w:r>
                         <w:rPr>
                           <w:rFonts w:ascii="Consolas" w:hAnsi="Consolas" w:cs="Consolas"/>
@@ -9232,7 +8755,6 @@
                         </w:rPr>
                         <w:t>public</w:t>
                       </w:r>
-                      <w:proofErr w:type="gramEnd"/>
                       <w:r>
                         <w:rPr>
                           <w:rFonts w:ascii="Consolas" w:hAnsi="Consolas" w:cs="Consolas"/>
@@ -9258,27 +8780,7 @@
                           <w:sz w:val="19"/>
                           <w:szCs w:val="19"/>
                         </w:rPr>
-                        <w:t xml:space="preserve"> </w:t>
-                      </w:r>
-                      <w:proofErr w:type="spellStart"/>
-                      <w:r>
-                        <w:rPr>
-                          <w:rFonts w:ascii="Consolas" w:hAnsi="Consolas" w:cs="Consolas"/>
-                          <w:color w:val="000000"/>
-                          <w:sz w:val="19"/>
-                          <w:szCs w:val="19"/>
-                        </w:rPr>
-                        <w:t>CoinCollected</w:t>
-                      </w:r>
-                      <w:proofErr w:type="spellEnd"/>
-                      <w:r>
-                        <w:rPr>
-                          <w:rFonts w:ascii="Consolas" w:hAnsi="Consolas" w:cs="Consolas"/>
-                          <w:color w:val="000000"/>
-                          <w:sz w:val="19"/>
-                          <w:szCs w:val="19"/>
-                        </w:rPr>
-                        <w:t>()</w:t>
+                        <w:t xml:space="preserve"> CoinCollected()</w:t>
                       </w:r>
                     </w:p>
                     <w:p>
@@ -9415,7 +8917,7 @@
         <mc:AlternateContent>
           <mc:Choice Requires="wps">
             <w:drawing>
-              <wp:anchor distT="0" distB="0" distL="114300" distR="114300" simplePos="0" relativeHeight="251662336" behindDoc="0" locked="0" layoutInCell="1" allowOverlap="1" wp14:anchorId="04112680" wp14:editId="20FEABA2">
+              <wp:anchor distT="0" distB="0" distL="114300" distR="114300" simplePos="0" relativeHeight="251662336" behindDoc="0" locked="0" layoutInCell="1" allowOverlap="1" wp14:anchorId="6A1FD17E" wp14:editId="61B4C8FB">
                 <wp:simplePos x="0" y="0"/>
                 <wp:positionH relativeFrom="page">
                   <wp:posOffset>66675</wp:posOffset>
@@ -9662,7 +9164,7 @@
           </mc:Choice>
           <mc:Fallback>
             <w:pict>
-              <v:roundrect w14:anchorId="04112680" id="Rounded Rectangle 7" o:spid="_x0000_s1029" style="position:absolute;left:0;text-align:left;margin-left:5.25pt;margin-top:-.2pt;width:339.75pt;height:219pt;z-index:251662336;visibility:visible;mso-wrap-style:square;mso-width-percent:0;mso-wrap-distance-left:9pt;mso-wrap-distance-top:0;mso-wrap-distance-right:9pt;mso-wrap-distance-bottom:0;mso-position-horizontal:absolute;mso-position-horizontal-relative:page;mso-position-vertical:absolute;mso-position-vertical-relative:text;mso-width-percent:0;mso-width-relative:margin;v-text-anchor:middle" arcsize="10923f" o:gfxdata="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" fillcolor="white [3201]" strokecolor="#70ad47 [3209]" strokeweight="1pt">
+              <v:roundrect w14:anchorId="6A1FD17E" id="Rounded Rectangle 7" o:spid="_x0000_s1029" style="position:absolute;left:0;text-align:left;margin-left:5.25pt;margin-top:-.2pt;width:339.75pt;height:219pt;z-index:251662336;visibility:visible;mso-wrap-style:square;mso-width-percent:0;mso-wrap-distance-left:9pt;mso-wrap-distance-top:0;mso-wrap-distance-right:9pt;mso-wrap-distance-bottom:0;mso-position-horizontal:absolute;mso-position-horizontal-relative:page;mso-position-vertical:absolute;mso-position-vertical-relative:text;mso-width-percent:0;mso-width-relative:margin;v-text-anchor:middle" arcsize="10923f" o:gfxdata="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" fillcolor="white [3201]" strokecolor="#70ad47 [3209]" strokeweight="1pt">
                 <v:stroke joinstyle="miter"/>
                 <v:textbox>
                   <w:txbxContent>
@@ -9674,19 +9176,9 @@
                         <w:adjustRightInd w:val="0"/>
                         <w:spacing w:after="0" w:line="240" w:lineRule="auto"/>
                       </w:pPr>
-                      <w:proofErr w:type="gramStart"/>
                       <w:r>
-                        <w:t>public</w:t>
+                        <w:t>public class Coin : MonoBehaviour</w:t>
                       </w:r>
-                      <w:proofErr w:type="gramEnd"/>
-                      <w:r>
-                        <w:t xml:space="preserve"> class Coin : </w:t>
-                      </w:r>
-                      <w:proofErr w:type="spellStart"/>
-                      <w:r>
-                        <w:t>MonoBehaviour</w:t>
-                      </w:r>
-                      <w:proofErr w:type="spellEnd"/>
                     </w:p>
                     <w:p>
                       <w:pPr>
@@ -9721,23 +9213,7 @@
                         <w:spacing w:after="0" w:line="240" w:lineRule="auto"/>
                       </w:pPr>
                       <w:r>
-                        <w:t xml:space="preserve">    </w:t>
-                      </w:r>
-                      <w:proofErr w:type="gramStart"/>
-                      <w:r>
-                        <w:t>private</w:t>
-                      </w:r>
-                      <w:proofErr w:type="gramEnd"/>
-                      <w:r>
-                        <w:t xml:space="preserve"> void </w:t>
-                      </w:r>
-                      <w:proofErr w:type="spellStart"/>
-                      <w:r>
-                        <w:t>OnTriggerEnter</w:t>
-                      </w:r>
-                      <w:proofErr w:type="spellEnd"/>
-                      <w:r>
-                        <w:t>(Collider other)</w:t>
+                        <w:t xml:space="preserve">    private void OnTriggerEnter(Collider other)</w:t>
                       </w:r>
                     </w:p>
                     <w:p>
@@ -9761,23 +9237,7 @@
                         <w:spacing w:after="0" w:line="240" w:lineRule="auto"/>
                       </w:pPr>
                       <w:r>
-                        <w:t xml:space="preserve">        </w:t>
-                      </w:r>
-                      <w:proofErr w:type="gramStart"/>
-                      <w:r>
-                        <w:t>if</w:t>
-                      </w:r>
-                      <w:proofErr w:type="gramEnd"/>
-                      <w:r>
-                        <w:t xml:space="preserve"> (</w:t>
-                      </w:r>
-                      <w:proofErr w:type="spellStart"/>
-                      <w:r>
-                        <w:t>other.tag</w:t>
-                      </w:r>
-                      <w:proofErr w:type="spellEnd"/>
-                      <w:r>
-                        <w:t xml:space="preserve"> == "Player")</w:t>
+                        <w:t xml:space="preserve">        if (other.tag == "Player")</w:t>
                       </w:r>
                     </w:p>
                     <w:p>
@@ -9801,31 +9261,7 @@
                         <w:spacing w:after="0" w:line="240" w:lineRule="auto"/>
                       </w:pPr>
                       <w:r>
-                        <w:t xml:space="preserve">            Player </w:t>
-                      </w:r>
-                      <w:proofErr w:type="spellStart"/>
-                      <w:r>
-                        <w:t>player</w:t>
-                      </w:r>
-                      <w:proofErr w:type="spellEnd"/>
-                      <w:r>
-                        <w:t xml:space="preserve"> = </w:t>
-                      </w:r>
-                      <w:proofErr w:type="spellStart"/>
-                      <w:r>
-                        <w:t>other.GetComponent</w:t>
-                      </w:r>
-                      <w:proofErr w:type="spellEnd"/>
-                      <w:r>
-                        <w:t>&lt;Player</w:t>
-                      </w:r>
-                      <w:proofErr w:type="gramStart"/>
-                      <w:r>
-                        <w:t>&gt;(</w:t>
-                      </w:r>
-                      <w:proofErr w:type="gramEnd"/>
-                      <w:r>
-                        <w:t>);</w:t>
+                        <w:t xml:space="preserve">            Player player = other.GetComponent&lt;Player&gt;();</w:t>
                       </w:r>
                     </w:p>
                     <w:p>
@@ -9837,15 +9273,7 @@
                         <w:spacing w:after="0" w:line="240" w:lineRule="auto"/>
                       </w:pPr>
                       <w:r>
-                        <w:t xml:space="preserve">            </w:t>
-                      </w:r>
-                      <w:proofErr w:type="gramStart"/>
-                      <w:r>
-                        <w:t>if(</w:t>
-                      </w:r>
-                      <w:proofErr w:type="gramEnd"/>
-                      <w:r>
-                        <w:t>player!=null)</w:t>
+                        <w:t xml:space="preserve">            if(player!=null)</w:t>
                       </w:r>
                     </w:p>
                     <w:p>
@@ -9869,20 +9297,7 @@
                         <w:spacing w:after="0" w:line="240" w:lineRule="auto"/>
                       </w:pPr>
                       <w:r>
-                        <w:t xml:space="preserve">                </w:t>
-                      </w:r>
-                      <w:proofErr w:type="spellStart"/>
-                      <w:proofErr w:type="gramStart"/>
-                      <w:r>
-                        <w:t>player.CoinCollected</w:t>
-                      </w:r>
-                      <w:proofErr w:type="spellEnd"/>
-                      <w:r>
-                        <w:t>(</w:t>
-                      </w:r>
-                      <w:proofErr w:type="gramEnd"/>
-                      <w:r>
-                        <w:t>);</w:t>
+                        <w:t xml:space="preserve">                player.CoinCollected();</w:t>
                       </w:r>
                     </w:p>
                     <w:p>
@@ -9906,20 +9321,7 @@
                         <w:spacing w:after="0" w:line="240" w:lineRule="auto"/>
                       </w:pPr>
                       <w:r>
-                        <w:t xml:space="preserve">            </w:t>
-                      </w:r>
-                      <w:proofErr w:type="gramStart"/>
-                      <w:r>
-                        <w:t>Destroy(</w:t>
-                      </w:r>
-                      <w:proofErr w:type="spellStart"/>
-                      <w:proofErr w:type="gramEnd"/>
-                      <w:r>
-                        <w:t>gameObject</w:t>
-                      </w:r>
-                      <w:proofErr w:type="spellEnd"/>
-                      <w:r>
-                        <w:t>);</w:t>
+                        <w:t xml:space="preserve">            Destroy(gameObject);</w:t>
                       </w:r>
                     </w:p>
                     <w:p>
@@ -10037,7 +9439,7 @@
 </file>
 
 <file path=word/endnotes.xml><?xml version="1.0" encoding="utf-8"?>
-<w:endnotes xmlns:wpc="http://schemas.microsoft.com/office/word/2010/wordprocessingCanvas" xmlns:mc="http://schemas.openxmlformats.org/markup-compatibility/2006" xmlns:o="urn:schemas-microsoft-com:office:office" xmlns:r="http://schemas.openxmlformats.org/officeDocument/2006/relationships" xmlns:m="http://schemas.openxmlformats.org/officeDocument/2006/math" xmlns:v="urn:schemas-microsoft-com:vml" xmlns:wp14="http://schemas.microsoft.com/office/word/2010/wordprocessingDrawing" xmlns:wp="http://schemas.openxmlformats.org/drawingml/2006/wordprocessingDrawing" xmlns:w10="urn:schemas-microsoft-com:office:word" xmlns:w="http://schemas.openxmlformats.org/wordprocessingml/2006/main" xmlns:w14="http://schemas.microsoft.com/office/word/2010/wordml" xmlns:w15="http://schemas.microsoft.com/office/word/2012/wordml" xmlns:wpg="http://schemas.microsoft.com/office/word/2010/wordprocessingGroup" xmlns:wpi="http://schemas.microsoft.com/office/word/2010/wordprocessingInk" xmlns:wne="http://schemas.microsoft.com/office/word/2006/wordml" xmlns:wps="http://schemas.microsoft.com/office/word/2010/wordprocessingShape" mc:Ignorable="w14 w15 wp14">
+<w:endnotes xmlns:wpc="http://schemas.microsoft.com/office/word/2010/wordprocessingCanvas" xmlns:cx="http://schemas.microsoft.com/office/drawing/2014/chartex" xmlns:cx1="http://schemas.microsoft.com/office/drawing/2015/9/8/chartex" xmlns:cx2="http://schemas.microsoft.com/office/drawing/2015/10/21/chartex" xmlns:cx3="http://schemas.microsoft.com/office/drawing/2016/5/9/chartex" xmlns:cx4="http://schemas.microsoft.com/office/drawing/2016/5/10/chartex" xmlns:cx5="http://schemas.microsoft.com/office/drawing/2016/5/11/chartex" xmlns:cx6="http://schemas.microsoft.com/office/drawing/2016/5/12/chartex" xmlns:cx7="http://schemas.microsoft.com/office/drawing/2016/5/13/chartex" xmlns:cx8="http://schemas.microsoft.com/office/drawing/2016/5/14/chartex" xmlns:mc="http://schemas.openxmlformats.org/markup-compatibility/2006" xmlns:aink="http://schemas.microsoft.com/office/drawing/2016/ink" xmlns:am3d="http://schemas.microsoft.com/office/drawing/2017/model3d" xmlns:o="urn:schemas-microsoft-com:office:office" xmlns:r="http://schemas.openxmlformats.org/officeDocument/2006/relationships" xmlns:m="http://schemas.openxmlformats.org/officeDocument/2006/math" xmlns:v="urn:schemas-microsoft-com:vml" xmlns:wp14="http://schemas.microsoft.com/office/word/2010/wordprocessingDrawing" xmlns:wp="http://schemas.openxmlformats.org/drawingml/2006/wordprocessingDrawing" xmlns:w10="urn:schemas-microsoft-com:office:word" xmlns:w="http://schemas.openxmlformats.org/wordprocessingml/2006/main" xmlns:w14="http://schemas.microsoft.com/office/word/2010/wordml" xmlns:w15="http://schemas.microsoft.com/office/word/2012/wordml" xmlns:w16cid="http://schemas.microsoft.com/office/word/2016/wordml/cid" xmlns:w16se="http://schemas.microsoft.com/office/word/2015/wordml/symex" xmlns:wpg="http://schemas.microsoft.com/office/word/2010/wordprocessingGroup" xmlns:wpi="http://schemas.microsoft.com/office/word/2010/wordprocessingInk" xmlns:wne="http://schemas.microsoft.com/office/word/2006/wordml" xmlns:wps="http://schemas.microsoft.com/office/word/2010/wordprocessingShape" mc:Ignorable="w14 w15 w16se w16cid wp14">
   <w:endnote w:type="separator" w:id="-1">
     <w:p>
       <w:pPr>
@@ -10062,13 +9464,13 @@
 </file>
 
 <file path=word/footer1.xml><?xml version="1.0" encoding="utf-8"?>
-<w:ftr xmlns:wpc="http://schemas.microsoft.com/office/word/2010/wordprocessingCanvas" xmlns:mc="http://schemas.openxmlformats.org/markup-compatibility/2006" xmlns:o="urn:schemas-microsoft-com:office:office" xmlns:r="http://schemas.openxmlformats.org/officeDocument/2006/relationships" xmlns:m="http://schemas.openxmlformats.org/officeDocument/2006/math" xmlns:v="urn:schemas-microsoft-com:vml" xmlns:wp14="http://schemas.microsoft.com/office/word/2010/wordprocessingDrawing" xmlns:wp="http://schemas.openxmlformats.org/drawingml/2006/wordprocessingDrawing" xmlns:w10="urn:schemas-microsoft-com:office:word" xmlns:w="http://schemas.openxmlformats.org/wordprocessingml/2006/main" xmlns:w14="http://schemas.microsoft.com/office/word/2010/wordml" xmlns:w15="http://schemas.microsoft.com/office/word/2012/wordml" xmlns:wpg="http://schemas.microsoft.com/office/word/2010/wordprocessingGroup" xmlns:wpi="http://schemas.microsoft.com/office/word/2010/wordprocessingInk" xmlns:wne="http://schemas.microsoft.com/office/word/2006/wordml" xmlns:wps="http://schemas.microsoft.com/office/word/2010/wordprocessingShape" mc:Ignorable="w14 w15 wp14">
+<w:ftr xmlns:wpc="http://schemas.microsoft.com/office/word/2010/wordprocessingCanvas" xmlns:cx="http://schemas.microsoft.com/office/drawing/2014/chartex" xmlns:cx1="http://schemas.microsoft.com/office/drawing/2015/9/8/chartex" xmlns:cx2="http://schemas.microsoft.com/office/drawing/2015/10/21/chartex" xmlns:cx3="http://schemas.microsoft.com/office/drawing/2016/5/9/chartex" xmlns:cx4="http://schemas.microsoft.com/office/drawing/2016/5/10/chartex" xmlns:cx5="http://schemas.microsoft.com/office/drawing/2016/5/11/chartex" xmlns:cx6="http://schemas.microsoft.com/office/drawing/2016/5/12/chartex" xmlns:cx7="http://schemas.microsoft.com/office/drawing/2016/5/13/chartex" xmlns:cx8="http://schemas.microsoft.com/office/drawing/2016/5/14/chartex" xmlns:mc="http://schemas.openxmlformats.org/markup-compatibility/2006" xmlns:aink="http://schemas.microsoft.com/office/drawing/2016/ink" xmlns:am3d="http://schemas.microsoft.com/office/drawing/2017/model3d" xmlns:o="urn:schemas-microsoft-com:office:office" xmlns:r="http://schemas.openxmlformats.org/officeDocument/2006/relationships" xmlns:m="http://schemas.openxmlformats.org/officeDocument/2006/math" xmlns:v="urn:schemas-microsoft-com:vml" xmlns:wp14="http://schemas.microsoft.com/office/word/2010/wordprocessingDrawing" xmlns:wp="http://schemas.openxmlformats.org/drawingml/2006/wordprocessingDrawing" xmlns:w10="urn:schemas-microsoft-com:office:word" xmlns:w="http://schemas.openxmlformats.org/wordprocessingml/2006/main" xmlns:w14="http://schemas.microsoft.com/office/word/2010/wordml" xmlns:w15="http://schemas.microsoft.com/office/word/2012/wordml" xmlns:w16cid="http://schemas.microsoft.com/office/word/2016/wordml/cid" xmlns:w16se="http://schemas.microsoft.com/office/word/2015/wordml/symex" xmlns:wpg="http://schemas.microsoft.com/office/word/2010/wordprocessingGroup" xmlns:wpi="http://schemas.microsoft.com/office/word/2010/wordprocessingInk" xmlns:wne="http://schemas.microsoft.com/office/word/2006/wordml" xmlns:wps="http://schemas.microsoft.com/office/word/2010/wordprocessingShape" mc:Ignorable="w14 w15 w16se w16cid wp14">
   <w:p/>
 </w:ftr>
 </file>
 
 <file path=word/footer2.xml><?xml version="1.0" encoding="utf-8"?>
-<w:ftr xmlns:wpc="http://schemas.microsoft.com/office/word/2010/wordprocessingCanvas" xmlns:mc="http://schemas.openxmlformats.org/markup-compatibility/2006" xmlns:o="urn:schemas-microsoft-com:office:office" xmlns:r="http://schemas.openxmlformats.org/officeDocument/2006/relationships" xmlns:m="http://schemas.openxmlformats.org/officeDocument/2006/math" xmlns:v="urn:schemas-microsoft-com:vml" xmlns:wp14="http://schemas.microsoft.com/office/word/2010/wordprocessingDrawing" xmlns:wp="http://schemas.openxmlformats.org/drawingml/2006/wordprocessingDrawing" xmlns:w10="urn:schemas-microsoft-com:office:word" xmlns:w="http://schemas.openxmlformats.org/wordprocessingml/2006/main" xmlns:w14="http://schemas.microsoft.com/office/word/2010/wordml" xmlns:w15="http://schemas.microsoft.com/office/word/2012/wordml" xmlns:wpg="http://schemas.microsoft.com/office/word/2010/wordprocessingGroup" xmlns:wpi="http://schemas.microsoft.com/office/word/2010/wordprocessingInk" xmlns:wne="http://schemas.microsoft.com/office/word/2006/wordml" xmlns:wps="http://schemas.microsoft.com/office/word/2010/wordprocessingShape" mc:Ignorable="w14 w15 wp14">
+<w:ftr xmlns:wpc="http://schemas.microsoft.com/office/word/2010/wordprocessingCanvas" xmlns:cx="http://schemas.microsoft.com/office/drawing/2014/chartex" xmlns:cx1="http://schemas.microsoft.com/office/drawing/2015/9/8/chartex" xmlns:cx2="http://schemas.microsoft.com/office/drawing/2015/10/21/chartex" xmlns:cx3="http://schemas.microsoft.com/office/drawing/2016/5/9/chartex" xmlns:cx4="http://schemas.microsoft.com/office/drawing/2016/5/10/chartex" xmlns:cx5="http://schemas.microsoft.com/office/drawing/2016/5/11/chartex" xmlns:cx6="http://schemas.microsoft.com/office/drawing/2016/5/12/chartex" xmlns:cx7="http://schemas.microsoft.com/office/drawing/2016/5/13/chartex" xmlns:cx8="http://schemas.microsoft.com/office/drawing/2016/5/14/chartex" xmlns:mc="http://schemas.openxmlformats.org/markup-compatibility/2006" xmlns:aink="http://schemas.microsoft.com/office/drawing/2016/ink" xmlns:am3d="http://schemas.microsoft.com/office/drawing/2017/model3d" xmlns:o="urn:schemas-microsoft-com:office:office" xmlns:r="http://schemas.openxmlformats.org/officeDocument/2006/relationships" xmlns:m="http://schemas.openxmlformats.org/officeDocument/2006/math" xmlns:v="urn:schemas-microsoft-com:vml" xmlns:wp14="http://schemas.microsoft.com/office/word/2010/wordprocessingDrawing" xmlns:wp="http://schemas.openxmlformats.org/drawingml/2006/wordprocessingDrawing" xmlns:w10="urn:schemas-microsoft-com:office:word" xmlns:w="http://schemas.openxmlformats.org/wordprocessingml/2006/main" xmlns:w14="http://schemas.microsoft.com/office/word/2010/wordml" xmlns:w15="http://schemas.microsoft.com/office/word/2012/wordml" xmlns:w16cid="http://schemas.microsoft.com/office/word/2016/wordml/cid" xmlns:w16se="http://schemas.microsoft.com/office/word/2015/wordml/symex" xmlns:wpg="http://schemas.microsoft.com/office/word/2010/wordprocessingGroup" xmlns:wpi="http://schemas.microsoft.com/office/word/2010/wordprocessingInk" xmlns:wne="http://schemas.microsoft.com/office/word/2006/wordml" xmlns:wps="http://schemas.microsoft.com/office/word/2010/wordprocessingShape" mc:Ignorable="w14 w15 w16se w16cid wp14">
   <w:p>
     <w:pPr>
       <w:pStyle w:val="Footer"/>
@@ -10081,13 +9483,13 @@
 </file>
 
 <file path=word/footer3.xml><?xml version="1.0" encoding="utf-8"?>
-<w:ftr xmlns:wpc="http://schemas.microsoft.com/office/word/2010/wordprocessingCanvas" xmlns:mc="http://schemas.openxmlformats.org/markup-compatibility/2006" xmlns:o="urn:schemas-microsoft-com:office:office" xmlns:r="http://schemas.openxmlformats.org/officeDocument/2006/relationships" xmlns:m="http://schemas.openxmlformats.org/officeDocument/2006/math" xmlns:v="urn:schemas-microsoft-com:vml" xmlns:wp14="http://schemas.microsoft.com/office/word/2010/wordprocessingDrawing" xmlns:wp="http://schemas.openxmlformats.org/drawingml/2006/wordprocessingDrawing" xmlns:w10="urn:schemas-microsoft-com:office:word" xmlns:w="http://schemas.openxmlformats.org/wordprocessingml/2006/main" xmlns:w14="http://schemas.microsoft.com/office/word/2010/wordml" xmlns:w15="http://schemas.microsoft.com/office/word/2012/wordml" xmlns:wpg="http://schemas.microsoft.com/office/word/2010/wordprocessingGroup" xmlns:wpi="http://schemas.microsoft.com/office/word/2010/wordprocessingInk" xmlns:wne="http://schemas.microsoft.com/office/word/2006/wordml" xmlns:wps="http://schemas.microsoft.com/office/word/2010/wordprocessingShape" mc:Ignorable="w14 w15 wp14">
+<w:ftr xmlns:wpc="http://schemas.microsoft.com/office/word/2010/wordprocessingCanvas" xmlns:cx="http://schemas.microsoft.com/office/drawing/2014/chartex" xmlns:cx1="http://schemas.microsoft.com/office/drawing/2015/9/8/chartex" xmlns:cx2="http://schemas.microsoft.com/office/drawing/2015/10/21/chartex" xmlns:cx3="http://schemas.microsoft.com/office/drawing/2016/5/9/chartex" xmlns:cx4="http://schemas.microsoft.com/office/drawing/2016/5/10/chartex" xmlns:cx5="http://schemas.microsoft.com/office/drawing/2016/5/11/chartex" xmlns:cx6="http://schemas.microsoft.com/office/drawing/2016/5/12/chartex" xmlns:cx7="http://schemas.microsoft.com/office/drawing/2016/5/13/chartex" xmlns:cx8="http://schemas.microsoft.com/office/drawing/2016/5/14/chartex" xmlns:mc="http://schemas.openxmlformats.org/markup-compatibility/2006" xmlns:aink="http://schemas.microsoft.com/office/drawing/2016/ink" xmlns:am3d="http://schemas.microsoft.com/office/drawing/2017/model3d" xmlns:o="urn:schemas-microsoft-com:office:office" xmlns:r="http://schemas.openxmlformats.org/officeDocument/2006/relationships" xmlns:m="http://schemas.openxmlformats.org/officeDocument/2006/math" xmlns:v="urn:schemas-microsoft-com:vml" xmlns:wp14="http://schemas.microsoft.com/office/word/2010/wordprocessingDrawing" xmlns:wp="http://schemas.openxmlformats.org/drawingml/2006/wordprocessingDrawing" xmlns:w10="urn:schemas-microsoft-com:office:word" xmlns:w="http://schemas.openxmlformats.org/wordprocessingml/2006/main" xmlns:w14="http://schemas.microsoft.com/office/word/2010/wordml" xmlns:w15="http://schemas.microsoft.com/office/word/2012/wordml" xmlns:w16cid="http://schemas.microsoft.com/office/word/2016/wordml/cid" xmlns:w16se="http://schemas.microsoft.com/office/word/2015/wordml/symex" xmlns:wpg="http://schemas.microsoft.com/office/word/2010/wordprocessingGroup" xmlns:wpi="http://schemas.microsoft.com/office/word/2010/wordprocessingInk" xmlns:wne="http://schemas.microsoft.com/office/word/2006/wordml" xmlns:wps="http://schemas.microsoft.com/office/word/2010/wordprocessingShape" mc:Ignorable="w14 w15 w16se w16cid wp14">
   <w:p/>
 </w:ftr>
 </file>
 
 <file path=word/footnotes.xml><?xml version="1.0" encoding="utf-8"?>
-<w:footnotes xmlns:wpc="http://schemas.microsoft.com/office/word/2010/wordprocessingCanvas" xmlns:mc="http://schemas.openxmlformats.org/markup-compatibility/2006" xmlns:o="urn:schemas-microsoft-com:office:office" xmlns:r="http://schemas.openxmlformats.org/officeDocument/2006/relationships" xmlns:m="http://schemas.openxmlformats.org/officeDocument/2006/math" xmlns:v="urn:schemas-microsoft-com:vml" xmlns:wp14="http://schemas.microsoft.com/office/word/2010/wordprocessingDrawing" xmlns:wp="http://schemas.openxmlformats.org/drawingml/2006/wordprocessingDrawing" xmlns:w10="urn:schemas-microsoft-com:office:word" xmlns:w="http://schemas.openxmlformats.org/wordprocessingml/2006/main" xmlns:w14="http://schemas.microsoft.com/office/word/2010/wordml" xmlns:w15="http://schemas.microsoft.com/office/word/2012/wordml" xmlns:wpg="http://schemas.microsoft.com/office/word/2010/wordprocessingGroup" xmlns:wpi="http://schemas.microsoft.com/office/word/2010/wordprocessingInk" xmlns:wne="http://schemas.microsoft.com/office/word/2006/wordml" xmlns:wps="http://schemas.microsoft.com/office/word/2010/wordprocessingShape" mc:Ignorable="w14 w15 wp14">
+<w:footnotes xmlns:wpc="http://schemas.microsoft.com/office/word/2010/wordprocessingCanvas" xmlns:cx="http://schemas.microsoft.com/office/drawing/2014/chartex" xmlns:cx1="http://schemas.microsoft.com/office/drawing/2015/9/8/chartex" xmlns:cx2="http://schemas.microsoft.com/office/drawing/2015/10/21/chartex" xmlns:cx3="http://schemas.microsoft.com/office/drawing/2016/5/9/chartex" xmlns:cx4="http://schemas.microsoft.com/office/drawing/2016/5/10/chartex" xmlns:cx5="http://schemas.microsoft.com/office/drawing/2016/5/11/chartex" xmlns:cx6="http://schemas.microsoft.com/office/drawing/2016/5/12/chartex" xmlns:cx7="http://schemas.microsoft.com/office/drawing/2016/5/13/chartex" xmlns:cx8="http://schemas.microsoft.com/office/drawing/2016/5/14/chartex" xmlns:mc="http://schemas.openxmlformats.org/markup-compatibility/2006" xmlns:aink="http://schemas.microsoft.com/office/drawing/2016/ink" xmlns:am3d="http://schemas.microsoft.com/office/drawing/2017/model3d" xmlns:o="urn:schemas-microsoft-com:office:office" xmlns:r="http://schemas.openxmlformats.org/officeDocument/2006/relationships" xmlns:m="http://schemas.openxmlformats.org/officeDocument/2006/math" xmlns:v="urn:schemas-microsoft-com:vml" xmlns:wp14="http://schemas.microsoft.com/office/word/2010/wordprocessingDrawing" xmlns:wp="http://schemas.openxmlformats.org/drawingml/2006/wordprocessingDrawing" xmlns:w10="urn:schemas-microsoft-com:office:word" xmlns:w="http://schemas.openxmlformats.org/wordprocessingml/2006/main" xmlns:w14="http://schemas.microsoft.com/office/word/2010/wordml" xmlns:w15="http://schemas.microsoft.com/office/word/2012/wordml" xmlns:w16cid="http://schemas.microsoft.com/office/word/2016/wordml/cid" xmlns:w16se="http://schemas.microsoft.com/office/word/2015/wordml/symex" xmlns:wpg="http://schemas.microsoft.com/office/word/2010/wordprocessingGroup" xmlns:wpi="http://schemas.microsoft.com/office/word/2010/wordprocessingInk" xmlns:wne="http://schemas.microsoft.com/office/word/2006/wordml" xmlns:wps="http://schemas.microsoft.com/office/word/2010/wordprocessingShape" mc:Ignorable="w14 w15 w16se w16cid wp14">
   <w:footnote w:type="separator" w:id="-1">
     <w:p>
       <w:pPr>
@@ -10112,7 +9514,7 @@
 </file>
 
 <file path=word/header1.xml><?xml version="1.0" encoding="utf-8"?>
-<w:hdr xmlns:wpc="http://schemas.microsoft.com/office/word/2010/wordprocessingCanvas" xmlns:mc="http://schemas.openxmlformats.org/markup-compatibility/2006" xmlns:o="urn:schemas-microsoft-com:office:office" xmlns:r="http://schemas.openxmlformats.org/officeDocument/2006/relationships" xmlns:m="http://schemas.openxmlformats.org/officeDocument/2006/math" xmlns:v="urn:schemas-microsoft-com:vml" xmlns:wp14="http://schemas.microsoft.com/office/word/2010/wordprocessingDrawing" xmlns:wp="http://schemas.openxmlformats.org/drawingml/2006/wordprocessingDrawing" xmlns:w10="urn:schemas-microsoft-com:office:word" xmlns:w="http://schemas.openxmlformats.org/wordprocessingml/2006/main" xmlns:w14="http://schemas.microsoft.com/office/word/2010/wordml" xmlns:w15="http://schemas.microsoft.com/office/word/2012/wordml" xmlns:wpg="http://schemas.microsoft.com/office/word/2010/wordprocessingGroup" xmlns:wpi="http://schemas.microsoft.com/office/word/2010/wordprocessingInk" xmlns:wne="http://schemas.microsoft.com/office/word/2006/wordml" xmlns:wps="http://schemas.microsoft.com/office/word/2010/wordprocessingShape" mc:Ignorable="w14 w15 wp14">
+<w:hdr xmlns:wpc="http://schemas.microsoft.com/office/word/2010/wordprocessingCanvas" xmlns:cx="http://schemas.microsoft.com/office/drawing/2014/chartex" xmlns:cx1="http://schemas.microsoft.com/office/drawing/2015/9/8/chartex" xmlns:cx2="http://schemas.microsoft.com/office/drawing/2015/10/21/chartex" xmlns:cx3="http://schemas.microsoft.com/office/drawing/2016/5/9/chartex" xmlns:cx4="http://schemas.microsoft.com/office/drawing/2016/5/10/chartex" xmlns:cx5="http://schemas.microsoft.com/office/drawing/2016/5/11/chartex" xmlns:cx6="http://schemas.microsoft.com/office/drawing/2016/5/12/chartex" xmlns:cx7="http://schemas.microsoft.com/office/drawing/2016/5/13/chartex" xmlns:cx8="http://schemas.microsoft.com/office/drawing/2016/5/14/chartex" xmlns:mc="http://schemas.openxmlformats.org/markup-compatibility/2006" xmlns:aink="http://schemas.microsoft.com/office/drawing/2016/ink" xmlns:am3d="http://schemas.microsoft.com/office/drawing/2017/model3d" xmlns:o="urn:schemas-microsoft-com:office:office" xmlns:r="http://schemas.openxmlformats.org/officeDocument/2006/relationships" xmlns:m="http://schemas.openxmlformats.org/officeDocument/2006/math" xmlns:v="urn:schemas-microsoft-com:vml" xmlns:wp14="http://schemas.microsoft.com/office/word/2010/wordprocessingDrawing" xmlns:wp="http://schemas.openxmlformats.org/drawingml/2006/wordprocessingDrawing" xmlns:w10="urn:schemas-microsoft-com:office:word" xmlns:w="http://schemas.openxmlformats.org/wordprocessingml/2006/main" xmlns:w14="http://schemas.microsoft.com/office/word/2010/wordml" xmlns:w15="http://schemas.microsoft.com/office/word/2012/wordml" xmlns:w16cid="http://schemas.microsoft.com/office/word/2016/wordml/cid" xmlns:w16se="http://schemas.microsoft.com/office/word/2015/wordml/symex" xmlns:wpg="http://schemas.microsoft.com/office/word/2010/wordprocessingGroup" xmlns:wpi="http://schemas.microsoft.com/office/word/2010/wordprocessingInk" xmlns:wne="http://schemas.microsoft.com/office/word/2006/wordml" xmlns:wps="http://schemas.microsoft.com/office/word/2010/wordprocessingShape" mc:Ignorable="w14 w15 w16se w16cid wp14">
   <w:p>
     <w:pPr>
       <w:pStyle w:val="Header"/>
@@ -10286,14 +9688,14 @@
 </file>
 
 <file path=word/header2.xml><?xml version="1.0" encoding="utf-8"?>
-<w:hdr xmlns:wpc="http://schemas.microsoft.com/office/word/2010/wordprocessingCanvas" xmlns:mc="http://schemas.openxmlformats.org/markup-compatibility/2006" xmlns:o="urn:schemas-microsoft-com:office:office" xmlns:r="http://schemas.openxmlformats.org/officeDocument/2006/relationships" xmlns:m="http://schemas.openxmlformats.org/officeDocument/2006/math" xmlns:v="urn:schemas-microsoft-com:vml" xmlns:wp14="http://schemas.microsoft.com/office/word/2010/wordprocessingDrawing" xmlns:wp="http://schemas.openxmlformats.org/drawingml/2006/wordprocessingDrawing" xmlns:w10="urn:schemas-microsoft-com:office:word" xmlns:w="http://schemas.openxmlformats.org/wordprocessingml/2006/main" xmlns:w14="http://schemas.microsoft.com/office/word/2010/wordml" xmlns:w15="http://schemas.microsoft.com/office/word/2012/wordml" xmlns:wpg="http://schemas.microsoft.com/office/word/2010/wordprocessingGroup" xmlns:wpi="http://schemas.microsoft.com/office/word/2010/wordprocessingInk" xmlns:wne="http://schemas.microsoft.com/office/word/2006/wordml" xmlns:wps="http://schemas.microsoft.com/office/word/2010/wordprocessingShape" mc:Ignorable="w14 w15 wp14">
+<w:hdr xmlns:wpc="http://schemas.microsoft.com/office/word/2010/wordprocessingCanvas" xmlns:cx="http://schemas.microsoft.com/office/drawing/2014/chartex" xmlns:cx1="http://schemas.microsoft.com/office/drawing/2015/9/8/chartex" xmlns:cx2="http://schemas.microsoft.com/office/drawing/2015/10/21/chartex" xmlns:cx3="http://schemas.microsoft.com/office/drawing/2016/5/9/chartex" xmlns:cx4="http://schemas.microsoft.com/office/drawing/2016/5/10/chartex" xmlns:cx5="http://schemas.microsoft.com/office/drawing/2016/5/11/chartex" xmlns:cx6="http://schemas.microsoft.com/office/drawing/2016/5/12/chartex" xmlns:cx7="http://schemas.microsoft.com/office/drawing/2016/5/13/chartex" xmlns:cx8="http://schemas.microsoft.com/office/drawing/2016/5/14/chartex" xmlns:mc="http://schemas.openxmlformats.org/markup-compatibility/2006" xmlns:aink="http://schemas.microsoft.com/office/drawing/2016/ink" xmlns:am3d="http://schemas.microsoft.com/office/drawing/2017/model3d" xmlns:o="urn:schemas-microsoft-com:office:office" xmlns:r="http://schemas.openxmlformats.org/officeDocument/2006/relationships" xmlns:m="http://schemas.openxmlformats.org/officeDocument/2006/math" xmlns:v="urn:schemas-microsoft-com:vml" xmlns:wp14="http://schemas.microsoft.com/office/word/2010/wordprocessingDrawing" xmlns:wp="http://schemas.openxmlformats.org/drawingml/2006/wordprocessingDrawing" xmlns:w10="urn:schemas-microsoft-com:office:word" xmlns:w="http://schemas.openxmlformats.org/wordprocessingml/2006/main" xmlns:w14="http://schemas.microsoft.com/office/word/2010/wordml" xmlns:w15="http://schemas.microsoft.com/office/word/2012/wordml" xmlns:w16cid="http://schemas.microsoft.com/office/word/2016/wordml/cid" xmlns:w16se="http://schemas.microsoft.com/office/word/2015/wordml/symex" xmlns:wpg="http://schemas.microsoft.com/office/word/2010/wordprocessingGroup" xmlns:wpi="http://schemas.microsoft.com/office/word/2010/wordprocessingInk" xmlns:wne="http://schemas.microsoft.com/office/word/2006/wordml" xmlns:wps="http://schemas.microsoft.com/office/word/2010/wordprocessingShape" mc:Ignorable="w14 w15 w16se w16cid wp14">
   <w:p/>
 </w:hdr>
 </file>
 
 <file path=word/numbering.xml><?xml version="1.0" encoding="utf-8"?>
-<w:numbering xmlns:wpc="http://schemas.microsoft.com/office/word/2010/wordprocessingCanvas" xmlns:mc="http://schemas.openxmlformats.org/markup-compatibility/2006" xmlns:o="urn:schemas-microsoft-com:office:office" xmlns:r="http://schemas.openxmlformats.org/officeDocument/2006/relationships" xmlns:m="http://schemas.openxmlformats.org/officeDocument/2006/math" xmlns:v="urn:schemas-microsoft-com:vml" xmlns:wp14="http://schemas.microsoft.com/office/word/2010/wordprocessingDrawing" xmlns:wp="http://schemas.openxmlformats.org/drawingml/2006/wordprocessingDrawing" xmlns:w10="urn:schemas-microsoft-com:office:word" xmlns:w="http://schemas.openxmlformats.org/wordprocessingml/2006/main" xmlns:w14="http://schemas.microsoft.com/office/word/2010/wordml" xmlns:w15="http://schemas.microsoft.com/office/word/2012/wordml" xmlns:wpg="http://schemas.microsoft.com/office/word/2010/wordprocessingGroup" xmlns:wpi="http://schemas.microsoft.com/office/word/2010/wordprocessingInk" xmlns:wne="http://schemas.microsoft.com/office/word/2006/wordml" xmlns:wps="http://schemas.microsoft.com/office/word/2010/wordprocessingShape" mc:Ignorable="w14 w15 wp14">
-  <w:abstractNum w:abstractNumId="0">
+<w:numbering xmlns:wpc="http://schemas.microsoft.com/office/word/2010/wordprocessingCanvas" xmlns:cx="http://schemas.microsoft.com/office/drawing/2014/chartex" xmlns:cx1="http://schemas.microsoft.com/office/drawing/2015/9/8/chartex" xmlns:cx2="http://schemas.microsoft.com/office/drawing/2015/10/21/chartex" xmlns:cx3="http://schemas.microsoft.com/office/drawing/2016/5/9/chartex" xmlns:cx4="http://schemas.microsoft.com/office/drawing/2016/5/10/chartex" xmlns:cx5="http://schemas.microsoft.com/office/drawing/2016/5/11/chartex" xmlns:cx6="http://schemas.microsoft.com/office/drawing/2016/5/12/chartex" xmlns:cx7="http://schemas.microsoft.com/office/drawing/2016/5/13/chartex" xmlns:cx8="http://schemas.microsoft.com/office/drawing/2016/5/14/chartex" xmlns:mc="http://schemas.openxmlformats.org/markup-compatibility/2006" xmlns:aink="http://schemas.microsoft.com/office/drawing/2016/ink" xmlns:am3d="http://schemas.microsoft.com/office/drawing/2017/model3d" xmlns:o="urn:schemas-microsoft-com:office:office" xmlns:r="http://schemas.openxmlformats.org/officeDocument/2006/relationships" xmlns:m="http://schemas.openxmlformats.org/officeDocument/2006/math" xmlns:v="urn:schemas-microsoft-com:vml" xmlns:wp14="http://schemas.microsoft.com/office/word/2010/wordprocessingDrawing" xmlns:wp="http://schemas.openxmlformats.org/drawingml/2006/wordprocessingDrawing" xmlns:w10="urn:schemas-microsoft-com:office:word" xmlns:w="http://schemas.openxmlformats.org/wordprocessingml/2006/main" xmlns:w14="http://schemas.microsoft.com/office/word/2010/wordml" xmlns:w15="http://schemas.microsoft.com/office/word/2012/wordml" xmlns:w16cid="http://schemas.microsoft.com/office/word/2016/wordml/cid" xmlns:w16se="http://schemas.microsoft.com/office/word/2015/wordml/symex" xmlns:wpg="http://schemas.microsoft.com/office/word/2010/wordprocessingGroup" xmlns:wpi="http://schemas.microsoft.com/office/word/2010/wordprocessingInk" xmlns:wne="http://schemas.microsoft.com/office/word/2006/wordml" xmlns:wps="http://schemas.microsoft.com/office/word/2010/wordprocessingShape" mc:Ignorable="w14 w15 w16se w16cid wp14">
+  <w:abstractNum w:abstractNumId="0" w15:restartNumberingAfterBreak="0">
     <w:nsid w:val="00000001"/>
     <w:multiLevelType w:val="multilevel"/>
     <w:tmpl w:val="00000001"/>
@@ -10422,7 +9824,7 @@
 </file>
 
 <file path=word/styles.xml><?xml version="1.0" encoding="utf-8"?>
-<w:styles xmlns:mc="http://schemas.openxmlformats.org/markup-compatibility/2006" xmlns:r="http://schemas.openxmlformats.org/officeDocument/2006/relationships" xmlns:w="http://schemas.openxmlformats.org/wordprocessingml/2006/main" xmlns:w14="http://schemas.microsoft.com/office/word/2010/wordml" xmlns:w15="http://schemas.microsoft.com/office/word/2012/wordml" mc:Ignorable="w14 w15">
+<w:styles xmlns:mc="http://schemas.openxmlformats.org/markup-compatibility/2006" xmlns:r="http://schemas.openxmlformats.org/officeDocument/2006/relationships" xmlns:w="http://schemas.openxmlformats.org/wordprocessingml/2006/main" xmlns:w14="http://schemas.microsoft.com/office/word/2010/wordml" xmlns:w15="http://schemas.microsoft.com/office/word/2012/wordml" xmlns:w16cid="http://schemas.microsoft.com/office/word/2016/wordml/cid" xmlns:w16se="http://schemas.microsoft.com/office/word/2015/wordml/symex" mc:Ignorable="w14 w15 w16se w16cid">
   <w:docDefaults>
     <w:rPrDefault>
       <w:rPr>
@@ -10438,7 +9840,7 @@
       </w:pPr>
     </w:pPrDefault>
   </w:docDefaults>
-  <w:latentStyles w:defLockedState="0" w:defUIPriority="99" w:defSemiHidden="0" w:defUnhideWhenUsed="0" w:defQFormat="0" w:count="371">
+  <w:latentStyles w:defLockedState="0" w:defUIPriority="99" w:defSemiHidden="0" w:defUnhideWhenUsed="0" w:defQFormat="0" w:count="376">
     <w:lsdException w:name="Normal" w:uiPriority="0" w:qFormat="1"/>
     <w:lsdException w:name="heading 1" w:uiPriority="9" w:qFormat="1"/>
     <w:lsdException w:name="heading 2" w:uiPriority="9" w:qFormat="1"/>
@@ -10544,7 +9946,6 @@
     <w:lsdException w:name="HTML Sample" w:semiHidden="1" w:unhideWhenUsed="1"/>
     <w:lsdException w:name="HTML Typewriter" w:semiHidden="1" w:unhideWhenUsed="1"/>
     <w:lsdException w:name="HTML Variable" w:semiHidden="1" w:unhideWhenUsed="1"/>
-    <w:lsdException w:name="Normal Table" w:semiHidden="1" w:unhideWhenUsed="1"/>
     <w:lsdException w:name="annotation subject" w:semiHidden="1" w:unhideWhenUsed="1"/>
     <w:lsdException w:name="No List" w:semiHidden="1" w:unhideWhenUsed="1"/>
     <w:lsdException w:name="Outline List 1" w:semiHidden="1" w:unhideWhenUsed="1"/>
@@ -10587,11 +9988,8 @@
     <w:lsdException w:name="Table Contemporary" w:semiHidden="1" w:unhideWhenUsed="1"/>
     <w:lsdException w:name="Table Elegant" w:semiHidden="1" w:unhideWhenUsed="1"/>
     <w:lsdException w:name="Table Professional" w:semiHidden="1" w:unhideWhenUsed="1"/>
-    <w:lsdException w:name="Table Subtle 1" w:semiHidden="1" w:unhideWhenUsed="1"/>
     <w:lsdException w:name="Table Subtle 2" w:semiHidden="1" w:unhideWhenUsed="1"/>
     <w:lsdException w:name="Table Web 1" w:semiHidden="1" w:unhideWhenUsed="1"/>
-    <w:lsdException w:name="Table Web 2" w:semiHidden="1" w:unhideWhenUsed="1"/>
-    <w:lsdException w:name="Table Web 3" w:semiHidden="1" w:unhideWhenUsed="1"/>
     <w:lsdException w:name="Balloon Text" w:semiHidden="1" w:unhideWhenUsed="1"/>
     <w:lsdException w:name="Table Grid" w:uiPriority="39"/>
     <w:lsdException w:name="Table Theme" w:semiHidden="1" w:unhideWhenUsed="1"/>
@@ -10810,6 +10208,11 @@
     <w:lsdException w:name="List Table 5 Dark Accent 6" w:uiPriority="50"/>
     <w:lsdException w:name="List Table 6 Colorful Accent 6" w:uiPriority="51"/>
     <w:lsdException w:name="List Table 7 Colorful Accent 6" w:uiPriority="52"/>
+    <w:lsdException w:name="Mention" w:semiHidden="1" w:unhideWhenUsed="1"/>
+    <w:lsdException w:name="Smart Hyperlink" w:semiHidden="1" w:unhideWhenUsed="1"/>
+    <w:lsdException w:name="Hashtag" w:semiHidden="1" w:unhideWhenUsed="1"/>
+    <w:lsdException w:name="Unresolved Mention" w:semiHidden="1" w:unhideWhenUsed="1"/>
+    <w:lsdException w:name="Smart Link" w:semiHidden="1" w:unhideWhenUsed="1"/>
   </w:latentStyles>
   <w:style w:type="paragraph" w:default="1" w:styleId="Normal">
     <w:name w:val="Normal"/>
@@ -10850,7 +10253,7 @@
     <w:uiPriority w:val="9"/>
     <w:unhideWhenUsed/>
     <w:qFormat/>
-    <w:rsid w:val="00042462"/>
+    <w:rsid w:val="00746DA5"/>
     <w:pPr>
       <w:keepNext/>
       <w:keepLines/>
@@ -10862,8 +10265,8 @@
       <w:b/>
       <w:bCs/>
       <w:color w:val="5B9BD5"/>
-      <w:sz w:val="26"/>
-      <w:szCs w:val="26"/>
+      <w:sz w:val="32"/>
+      <w:szCs w:val="32"/>
     </w:rPr>
   </w:style>
   <w:style w:type="paragraph" w:styleId="Heading3">
@@ -11410,14 +10813,14 @@
     <w:name w:val="Heading 2 Char"/>
     <w:link w:val="Heading2"/>
     <w:uiPriority w:val="9"/>
-    <w:rsid w:val="00042462"/>
+    <w:rsid w:val="00746DA5"/>
     <w:rPr>
       <w:rFonts w:ascii="Calibri Light" w:eastAsia="SimSun" w:hAnsi="Calibri Light" w:cs="Times New Roman"/>
       <w:b/>
       <w:bCs/>
       <w:color w:val="5B9BD5"/>
-      <w:sz w:val="26"/>
-      <w:szCs w:val="26"/>
+      <w:sz w:val="32"/>
+      <w:szCs w:val="32"/>
     </w:rPr>
   </w:style>
   <w:style w:type="character" w:customStyle="1" w:styleId="Heading3Char">
@@ -12007,7 +11410,7 @@
 </file>
 
 <file path=customXml/itemProps1.xml><?xml version="1.0" encoding="utf-8"?>
-<ds:datastoreItem xmlns:ds="http://schemas.openxmlformats.org/officeDocument/2006/customXml" ds:itemID="{59048960-E7A1-48B7-975A-EFCF35896A2A}">
+<ds:datastoreItem xmlns:ds="http://schemas.openxmlformats.org/officeDocument/2006/customXml" ds:itemID="{D3DBC891-686D-4E9F-82CC-67B38EB79C93}">
   <ds:schemaRefs>
     <ds:schemaRef ds:uri="http://schemas.openxmlformats.org/officeDocument/2006/bibliography"/>
   </ds:schemaRefs>

</xml_diff>